<commit_message>
Update GUIA DOCUMENTO PLAN DE DATOS CHEFCITO.docx
si

Co-Authored-By: AndresGC322 <113558868+AndresGC322@users.noreply.github.com>
</commit_message>
<xml_diff>
--- a/Trimestre 2/Test plan/GUIA DOCUMENTO PLAN DE DATOS CHEFCITO.docx
+++ b/Trimestre 2/Test plan/GUIA DOCUMENTO PLAN DE DATOS CHEFCITO.docx
@@ -3610,15 +3610,7 @@
       </w:r>
       <w:proofErr w:type="spellEnd"/>
       <w:r>
-        <w:t xml:space="preserve">, </w:t>
-      </w:r>
-      <w:proofErr w:type="spellStart"/>
-      <w:r>
-        <w:t>Deiby</w:t>
-      </w:r>
-      <w:proofErr w:type="spellEnd"/>
-      <w:r>
-        <w:t xml:space="preserve"> Santiago y Johann Steven) </w:t>
+        <w:t xml:space="preserve">, Deiby Santiago y Johann Steven) </w:t>
       </w:r>
     </w:p>
     <w:p>
@@ -5347,7 +5339,7 @@
                 <w:i/>
                 <w:sz w:val="20"/>
               </w:rPr>
-              <w:t>INICIO DE SECION, REGISTRO, MENU, COMPRA METODOS, METODOS DE PAGO, DOCUMENTACION ENTRE OTROS.</w:t>
+              <w:t xml:space="preserve"> REGISTRO</w:t>
             </w:r>
           </w:p>
         </w:tc>
@@ -5555,7 +5547,21 @@
                 <w:rFonts w:ascii="Arial" w:hAnsi="Arial"/>
                 <w:i/>
               </w:rPr>
-              <w:t>Tener un programa eficiente y que sea de buena calidad para todos los usuarios que hagan uso de él.</w:t>
+              <w:t xml:space="preserve">Al “subir” datos vacíos a la base de datos, no debe permitir realizar la </w:t>
+            </w:r>
+            <w:r>
+              <w:rPr>
+                <w:rFonts w:ascii="Arial" w:hAnsi="Arial"/>
+                <w:i/>
+              </w:rPr>
+              <w:t>conexión</w:t>
+            </w:r>
+            <w:r>
+              <w:rPr>
+                <w:rFonts w:ascii="Arial" w:hAnsi="Arial"/>
+                <w:i/>
+              </w:rPr>
+              <w:t xml:space="preserve"> por el hecho de que no hay datos posibles a subir</w:t>
             </w:r>
           </w:p>
         </w:tc>
@@ -5631,21 +5637,35 @@
                 <w:i/>
               </w:rPr>
             </w:pPr>
-            <w:proofErr w:type="gramStart"/>
             <w:r>
               <w:rPr>
                 <w:rFonts w:ascii="Arial" w:hAnsi="Arial"/>
                 <w:i/>
               </w:rPr>
-              <w:t>Habrán</w:t>
-            </w:r>
-            <w:proofErr w:type="gramEnd"/>
+              <w:t xml:space="preserve">No se suben los datos a la base de datos, debido a error en las llaves primarias (por lo que no pueden estar </w:t>
+            </w:r>
+            <w:proofErr w:type="spellStart"/>
             <w:r>
               <w:rPr>
                 <w:rFonts w:ascii="Arial" w:hAnsi="Arial"/>
                 <w:i/>
               </w:rPr>
-              <w:t xml:space="preserve"> problemas con el programa pero como tal tendremos que solucionar cada una de sus temáticas. </w:t>
+              <w:t>null</w:t>
+            </w:r>
+            <w:proofErr w:type="spellEnd"/>
+            <w:r>
+              <w:rPr>
+                <w:rFonts w:ascii="Arial" w:hAnsi="Arial"/>
+                <w:i/>
+              </w:rPr>
+              <w:t>)</w:t>
+            </w:r>
+            <w:r>
+              <w:rPr>
+                <w:rFonts w:ascii="Arial" w:hAnsi="Arial"/>
+                <w:i/>
+              </w:rPr>
+              <w:t xml:space="preserve"> </w:t>
             </w:r>
           </w:p>
         </w:tc>
@@ -5748,7 +5768,7 @@
                 <w:rFonts w:ascii="Arial" w:hAnsi="Arial"/>
                 <w:i/>
               </w:rPr>
-              <w:t>(el esquema de la prueba este hecho, pero aún no se realizan pruebas como tal)</w:t>
+              <w:t>el sistema no reacciona coherente por el hecho de que no hay datos; sin embargo, el resultado es el esperado porque no permite entrar datos vacíos a la base de datos</w:t>
             </w:r>
           </w:p>
         </w:tc>
@@ -5783,6 +5803,62 @@
               <w:t>Imagen</w:t>
             </w:r>
           </w:p>
+          <w:p>
+            <w:pPr>
+              <w:pStyle w:val="TableParagraph"/>
+              <w:spacing w:before="2"/>
+              <w:ind w:left="107"/>
+              <w:rPr>
+                <w:rFonts w:ascii="Arial"/>
+                <w:b/>
+                <w:i/>
+                <w:sz w:val="20"/>
+              </w:rPr>
+            </w:pPr>
+            <w:r>
+              <w:rPr>
+                <w:rFonts w:ascii="Arial"/>
+                <w:b/>
+                <w:i/>
+                <w:sz w:val="20"/>
+              </w:rPr>
+              <w:drawing>
+                <wp:inline distT="0" distB="0" distL="0" distR="0" wp14:anchorId="4B3A9733" wp14:editId="21C75C4A">
+                  <wp:extent cx="5744845" cy="3210560"/>
+                  <wp:effectExtent l="0" t="0" r="8255" b="8890"/>
+                  <wp:docPr id="882883326" name="Imagen 1"/>
+                  <wp:cNvGraphicFramePr>
+                    <a:graphicFrameLocks xmlns:a="http://schemas.openxmlformats.org/drawingml/2006/main" noChangeAspect="1"/>
+                  </wp:cNvGraphicFramePr>
+                  <a:graphic xmlns:a="http://schemas.openxmlformats.org/drawingml/2006/main">
+                    <a:graphicData uri="http://schemas.openxmlformats.org/drawingml/2006/picture">
+                      <pic:pic xmlns:pic="http://schemas.openxmlformats.org/drawingml/2006/picture">
+                        <pic:nvPicPr>
+                          <pic:cNvPr id="882883326" name=""/>
+                          <pic:cNvPicPr/>
+                        </pic:nvPicPr>
+                        <pic:blipFill>
+                          <a:blip r:embed="rId12"/>
+                          <a:stretch>
+                            <a:fillRect/>
+                          </a:stretch>
+                        </pic:blipFill>
+                        <pic:spPr>
+                          <a:xfrm>
+                            <a:off x="0" y="0"/>
+                            <a:ext cx="5744845" cy="3210560"/>
+                          </a:xfrm>
+                          <a:prstGeom prst="rect">
+                            <a:avLst/>
+                          </a:prstGeom>
+                        </pic:spPr>
+                      </pic:pic>
+                    </a:graphicData>
+                  </a:graphic>
+                </wp:inline>
+              </w:drawing>
+            </w:r>
+          </w:p>
         </w:tc>
       </w:tr>
       <w:tr>
@@ -5803,13 +5879,6 @@
                 <w:i/>
               </w:rPr>
             </w:pPr>
-            <w:r>
-              <w:rPr>
-                <w:rFonts w:ascii="Arial" w:hAnsi="Arial"/>
-                <w:i/>
-              </w:rPr>
-              <w:t>(aun no se ha realizado la prueba)</w:t>
-            </w:r>
           </w:p>
         </w:tc>
       </w:tr>
@@ -5962,6 +6031,2949 @@
         </w:rPr>
         <w:t>usuario</w:t>
       </w:r>
+    </w:p>
+    <w:p>
+      <w:pPr>
+        <w:pStyle w:val="Textoindependiente"/>
+        <w:spacing w:before="4"/>
+        <w:rPr>
+          <w:rFonts w:ascii="Calibri"/>
+          <w:b/>
+          <w:sz w:val="16"/>
+        </w:rPr>
+      </w:pPr>
+    </w:p>
+    <w:p>
+      <w:pPr>
+        <w:pStyle w:val="Textoindependiente"/>
+        <w:spacing w:before="4"/>
+        <w:rPr>
+          <w:rFonts w:ascii="Calibri"/>
+          <w:b/>
+          <w:sz w:val="16"/>
+        </w:rPr>
+      </w:pPr>
+    </w:p>
+    <w:tbl>
+      <w:tblPr>
+        <w:tblStyle w:val="TableNormal"/>
+        <w:tblW w:w="0" w:type="auto"/>
+        <w:tblInd w:w="119" w:type="dxa"/>
+        <w:tblBorders>
+          <w:top w:val="single" w:sz="4" w:space="0" w:color="000000"/>
+          <w:left w:val="single" w:sz="4" w:space="0" w:color="000000"/>
+          <w:bottom w:val="single" w:sz="4" w:space="0" w:color="000000"/>
+          <w:right w:val="single" w:sz="4" w:space="0" w:color="000000"/>
+          <w:insideH w:val="single" w:sz="4" w:space="0" w:color="000000"/>
+          <w:insideV w:val="single" w:sz="4" w:space="0" w:color="000000"/>
+        </w:tblBorders>
+        <w:tblLayout w:type="fixed"/>
+        <w:tblLook w:val="01E0" w:firstRow="1" w:lastRow="1" w:firstColumn="1" w:lastColumn="1" w:noHBand="0" w:noVBand="0"/>
+      </w:tblPr>
+      <w:tblGrid>
+        <w:gridCol w:w="1466"/>
+        <w:gridCol w:w="1476"/>
+        <w:gridCol w:w="1845"/>
+        <w:gridCol w:w="809"/>
+        <w:gridCol w:w="751"/>
+        <w:gridCol w:w="1212"/>
+        <w:gridCol w:w="1496"/>
+      </w:tblGrid>
+      <w:tr>
+        <w:trPr>
+          <w:trHeight w:val="1345"/>
+        </w:trPr>
+        <w:tc>
+          <w:tcPr>
+            <w:tcW w:w="1466" w:type="dxa"/>
+          </w:tcPr>
+          <w:p>
+            <w:pPr>
+              <w:pStyle w:val="TableParagraph"/>
+              <w:spacing w:before="8"/>
+              <w:rPr>
+                <w:rFonts w:ascii="Verdana"/>
+                <w:i/>
+                <w:sz w:val="8"/>
+              </w:rPr>
+            </w:pPr>
+          </w:p>
+          <w:p>
+            <w:pPr>
+              <w:pStyle w:val="TableParagraph"/>
+              <w:ind w:left="213"/>
+              <w:rPr>
+                <w:rFonts w:ascii="Verdana"/>
+                <w:sz w:val="20"/>
+              </w:rPr>
+            </w:pPr>
+            <w:r>
+              <w:rPr>
+                <w:noProof/>
+              </w:rPr>
+              <w:drawing>
+                <wp:anchor distT="0" distB="0" distL="114300" distR="114300" simplePos="0" relativeHeight="487591424" behindDoc="0" locked="0" layoutInCell="1" allowOverlap="1" wp14:anchorId="1BC91D18" wp14:editId="0D6DF498">
+                  <wp:simplePos x="0" y="0"/>
+                  <wp:positionH relativeFrom="column">
+                    <wp:posOffset>28566</wp:posOffset>
+                  </wp:positionH>
+                  <wp:positionV relativeFrom="paragraph">
+                    <wp:posOffset>24291</wp:posOffset>
+                  </wp:positionV>
+                  <wp:extent cx="880281" cy="631825"/>
+                  <wp:effectExtent l="0" t="0" r="0" b="0"/>
+                  <wp:wrapNone/>
+                  <wp:docPr id="1947456713" name="Imagen 1947456713"/>
+                  <wp:cNvGraphicFramePr>
+                    <a:graphicFrameLocks xmlns:a="http://schemas.openxmlformats.org/drawingml/2006/main" noChangeAspect="1"/>
+                  </wp:cNvGraphicFramePr>
+                  <a:graphic xmlns:a="http://schemas.openxmlformats.org/drawingml/2006/main">
+                    <a:graphicData uri="http://schemas.openxmlformats.org/drawingml/2006/picture">
+                      <pic:pic xmlns:pic="http://schemas.openxmlformats.org/drawingml/2006/picture">
+                        <pic:nvPicPr>
+                          <pic:cNvPr id="0" name="Picture 1"/>
+                          <pic:cNvPicPr>
+                            <a:picLocks noChangeAspect="1" noChangeArrowheads="1"/>
+                          </pic:cNvPicPr>
+                        </pic:nvPicPr>
+                        <pic:blipFill>
+                          <a:blip r:embed="rId11" cstate="print">
+                            <a:extLst>
+                              <a:ext uri="{28A0092B-C50C-407E-A947-70E740481C1C}">
+                                <a14:useLocalDpi xmlns:a14="http://schemas.microsoft.com/office/drawing/2010/main" val="0"/>
+                              </a:ext>
+                            </a:extLst>
+                          </a:blip>
+                          <a:srcRect/>
+                          <a:stretch>
+                            <a:fillRect/>
+                          </a:stretch>
+                        </pic:blipFill>
+                        <pic:spPr bwMode="auto">
+                          <a:xfrm>
+                            <a:off x="0" y="0"/>
+                            <a:ext cx="880281" cy="631825"/>
+                          </a:xfrm>
+                          <a:prstGeom prst="rect">
+                            <a:avLst/>
+                          </a:prstGeom>
+                          <a:noFill/>
+                          <a:ln>
+                            <a:noFill/>
+                          </a:ln>
+                        </pic:spPr>
+                      </pic:pic>
+                    </a:graphicData>
+                  </a:graphic>
+                  <wp14:sizeRelH relativeFrom="margin">
+                    <wp14:pctWidth>0</wp14:pctWidth>
+                  </wp14:sizeRelH>
+                </wp:anchor>
+              </w:drawing>
+            </w:r>
+          </w:p>
+        </w:tc>
+        <w:tc>
+          <w:tcPr>
+            <w:tcW w:w="4130" w:type="dxa"/>
+            <w:gridSpan w:val="3"/>
+          </w:tcPr>
+          <w:p>
+            <w:pPr>
+              <w:pStyle w:val="TableParagraph"/>
+              <w:spacing w:before="1"/>
+              <w:ind w:left="163" w:right="153"/>
+              <w:jc w:val="center"/>
+              <w:rPr>
+                <w:sz w:val="18"/>
+              </w:rPr>
+            </w:pPr>
+            <w:r>
+              <w:rPr>
+                <w:sz w:val="18"/>
+              </w:rPr>
+              <w:t>DIRECCIÓN</w:t>
+            </w:r>
+            <w:r>
+              <w:rPr>
+                <w:spacing w:val="-5"/>
+                <w:sz w:val="18"/>
+              </w:rPr>
+              <w:t xml:space="preserve"> </w:t>
+            </w:r>
+            <w:r>
+              <w:rPr>
+                <w:sz w:val="18"/>
+              </w:rPr>
+              <w:t>DE</w:t>
+            </w:r>
+            <w:r>
+              <w:rPr>
+                <w:spacing w:val="-4"/>
+                <w:sz w:val="18"/>
+              </w:rPr>
+              <w:t xml:space="preserve"> </w:t>
+            </w:r>
+            <w:r>
+              <w:rPr>
+                <w:sz w:val="18"/>
+              </w:rPr>
+              <w:t>PLANEACIÓN</w:t>
+            </w:r>
+            <w:r>
+              <w:rPr>
+                <w:spacing w:val="-4"/>
+                <w:sz w:val="18"/>
+              </w:rPr>
+              <w:t xml:space="preserve"> </w:t>
+            </w:r>
+            <w:r>
+              <w:rPr>
+                <w:sz w:val="18"/>
+              </w:rPr>
+              <w:t>Y</w:t>
+            </w:r>
+            <w:r>
+              <w:rPr>
+                <w:spacing w:val="-7"/>
+                <w:sz w:val="18"/>
+              </w:rPr>
+              <w:t xml:space="preserve"> </w:t>
+            </w:r>
+            <w:r>
+              <w:rPr>
+                <w:sz w:val="18"/>
+              </w:rPr>
+              <w:t>SISTEMAS</w:t>
+            </w:r>
+            <w:r>
+              <w:rPr>
+                <w:spacing w:val="-47"/>
+                <w:sz w:val="18"/>
+              </w:rPr>
+              <w:t xml:space="preserve"> </w:t>
+            </w:r>
+            <w:r>
+              <w:rPr>
+                <w:sz w:val="18"/>
+              </w:rPr>
+              <w:t>SISTEMA INTEGRADO DE GESTION</w:t>
+            </w:r>
+            <w:r>
+              <w:rPr>
+                <w:spacing w:val="1"/>
+                <w:sz w:val="18"/>
+              </w:rPr>
+              <w:t xml:space="preserve"> </w:t>
+            </w:r>
+            <w:r>
+              <w:rPr>
+                <w:sz w:val="18"/>
+              </w:rPr>
+              <w:t>CONTROL</w:t>
+            </w:r>
+            <w:r>
+              <w:rPr>
+                <w:spacing w:val="-1"/>
+                <w:sz w:val="18"/>
+              </w:rPr>
+              <w:t xml:space="preserve"> </w:t>
+            </w:r>
+            <w:r>
+              <w:rPr>
+                <w:sz w:val="18"/>
+              </w:rPr>
+              <w:t>DOCUMENTAL</w:t>
+            </w:r>
+          </w:p>
+          <w:p>
+            <w:pPr>
+              <w:pStyle w:val="TableParagraph"/>
+              <w:ind w:left="163" w:right="155"/>
+              <w:jc w:val="center"/>
+              <w:rPr>
+                <w:sz w:val="18"/>
+              </w:rPr>
+            </w:pPr>
+            <w:r>
+              <w:rPr>
+                <w:sz w:val="18"/>
+              </w:rPr>
+              <w:t>FORMATO</w:t>
+            </w:r>
+            <w:r>
+              <w:rPr>
+                <w:spacing w:val="-5"/>
+                <w:sz w:val="18"/>
+              </w:rPr>
+              <w:t xml:space="preserve"> </w:t>
+            </w:r>
+            <w:r>
+              <w:rPr>
+                <w:sz w:val="18"/>
+              </w:rPr>
+              <w:t>DE</w:t>
+            </w:r>
+            <w:r>
+              <w:rPr>
+                <w:spacing w:val="-3"/>
+                <w:sz w:val="18"/>
+              </w:rPr>
+              <w:t xml:space="preserve"> </w:t>
+            </w:r>
+            <w:r>
+              <w:rPr>
+                <w:sz w:val="18"/>
+              </w:rPr>
+              <w:t>PLAN</w:t>
+            </w:r>
+            <w:r>
+              <w:rPr>
+                <w:spacing w:val="-3"/>
+                <w:sz w:val="18"/>
+              </w:rPr>
+              <w:t xml:space="preserve"> </w:t>
+            </w:r>
+            <w:r>
+              <w:rPr>
+                <w:sz w:val="18"/>
+              </w:rPr>
+              <w:t>DE</w:t>
+            </w:r>
+            <w:r>
+              <w:rPr>
+                <w:spacing w:val="-4"/>
+                <w:sz w:val="18"/>
+              </w:rPr>
+              <w:t xml:space="preserve"> </w:t>
+            </w:r>
+            <w:r>
+              <w:rPr>
+                <w:sz w:val="18"/>
+              </w:rPr>
+              <w:t>PRUEBAS</w:t>
+            </w:r>
+            <w:r>
+              <w:rPr>
+                <w:spacing w:val="-3"/>
+                <w:sz w:val="18"/>
+              </w:rPr>
+              <w:t xml:space="preserve"> </w:t>
+            </w:r>
+            <w:r>
+              <w:rPr>
+                <w:sz w:val="18"/>
+              </w:rPr>
+              <w:t>USUARIO</w:t>
+            </w:r>
+            <w:r>
+              <w:rPr>
+                <w:spacing w:val="-47"/>
+                <w:sz w:val="18"/>
+              </w:rPr>
+              <w:t xml:space="preserve"> </w:t>
+            </w:r>
+            <w:r>
+              <w:rPr>
+                <w:sz w:val="18"/>
+              </w:rPr>
+              <w:t>Código:</w:t>
+            </w:r>
+            <w:r>
+              <w:rPr>
+                <w:spacing w:val="-3"/>
+                <w:sz w:val="18"/>
+              </w:rPr>
+              <w:t xml:space="preserve"> </w:t>
+            </w:r>
+            <w:r>
+              <w:rPr>
+                <w:sz w:val="18"/>
+              </w:rPr>
+              <w:t>114-GTI-FT-012 V.-01</w:t>
+            </w:r>
+          </w:p>
+        </w:tc>
+        <w:tc>
+          <w:tcPr>
+            <w:tcW w:w="1963" w:type="dxa"/>
+            <w:gridSpan w:val="2"/>
+          </w:tcPr>
+          <w:p>
+            <w:pPr>
+              <w:pStyle w:val="TableParagraph"/>
+              <w:ind w:left="109" w:right="311"/>
+              <w:rPr>
+                <w:sz w:val="16"/>
+              </w:rPr>
+            </w:pPr>
+            <w:r>
+              <w:rPr>
+                <w:sz w:val="16"/>
+              </w:rPr>
+              <w:t>Elaborado por:</w:t>
+            </w:r>
+            <w:r>
+              <w:rPr>
+                <w:spacing w:val="1"/>
+                <w:sz w:val="16"/>
+              </w:rPr>
+              <w:t xml:space="preserve"> </w:t>
+            </w:r>
+            <w:r>
+              <w:rPr>
+                <w:sz w:val="16"/>
+              </w:rPr>
+              <w:t>Johann Steven</w:t>
+            </w:r>
+          </w:p>
+          <w:p>
+            <w:pPr>
+              <w:pStyle w:val="TableParagraph"/>
+              <w:ind w:left="109" w:right="311"/>
+              <w:rPr>
+                <w:sz w:val="16"/>
+              </w:rPr>
+            </w:pPr>
+            <w:r>
+              <w:rPr>
+                <w:sz w:val="16"/>
+              </w:rPr>
+              <w:t>Revisado y aprobado por:</w:t>
+            </w:r>
+          </w:p>
+          <w:p>
+            <w:pPr>
+              <w:pStyle w:val="TableParagraph"/>
+              <w:ind w:left="109" w:right="311"/>
+              <w:rPr>
+                <w:sz w:val="16"/>
+              </w:rPr>
+            </w:pPr>
+            <w:proofErr w:type="spellStart"/>
+            <w:r>
+              <w:rPr>
+                <w:sz w:val="16"/>
+              </w:rPr>
+              <w:t>Instr</w:t>
+            </w:r>
+            <w:proofErr w:type="spellEnd"/>
+            <w:r>
+              <w:rPr>
+                <w:sz w:val="16"/>
+              </w:rPr>
+              <w:t>. Ricardo Fidel Castro. Desarrollador de software</w:t>
+            </w:r>
+          </w:p>
+        </w:tc>
+        <w:tc>
+          <w:tcPr>
+            <w:tcW w:w="1496" w:type="dxa"/>
+          </w:tcPr>
+          <w:p>
+            <w:pPr>
+              <w:pStyle w:val="TableParagraph"/>
+              <w:ind w:left="165"/>
+              <w:rPr>
+                <w:rFonts w:ascii="Verdana"/>
+                <w:sz w:val="20"/>
+              </w:rPr>
+            </w:pPr>
+            <w:r>
+              <w:rPr>
+                <w:rFonts w:ascii="Times New Roman"/>
+                <w:noProof/>
+              </w:rPr>
+              <w:drawing>
+                <wp:anchor distT="0" distB="0" distL="114300" distR="114300" simplePos="0" relativeHeight="487590400" behindDoc="0" locked="0" layoutInCell="1" allowOverlap="1" wp14:anchorId="4E4D1AA6" wp14:editId="7F042B51">
+                  <wp:simplePos x="0" y="0"/>
+                  <wp:positionH relativeFrom="column">
+                    <wp:posOffset>81280</wp:posOffset>
+                  </wp:positionH>
+                  <wp:positionV relativeFrom="paragraph">
+                    <wp:posOffset>46829</wp:posOffset>
+                  </wp:positionV>
+                  <wp:extent cx="760730" cy="746125"/>
+                  <wp:effectExtent l="0" t="0" r="1270" b="0"/>
+                  <wp:wrapNone/>
+                  <wp:docPr id="499728076" name="Imagen 499728076"/>
+                  <wp:cNvGraphicFramePr>
+                    <a:graphicFrameLocks xmlns:a="http://schemas.openxmlformats.org/drawingml/2006/main" noChangeAspect="1"/>
+                  </wp:cNvGraphicFramePr>
+                  <a:graphic xmlns:a="http://schemas.openxmlformats.org/drawingml/2006/main">
+                    <a:graphicData uri="http://schemas.openxmlformats.org/drawingml/2006/picture">
+                      <pic:pic xmlns:pic="http://schemas.openxmlformats.org/drawingml/2006/picture">
+                        <pic:nvPicPr>
+                          <pic:cNvPr id="1732808538" name="Imagen 1732808538"/>
+                          <pic:cNvPicPr/>
+                        </pic:nvPicPr>
+                        <pic:blipFill>
+                          <a:blip r:embed="rId9" cstate="print">
+                            <a:extLst>
+                              <a:ext uri="{28A0092B-C50C-407E-A947-70E740481C1C}">
+                                <a14:useLocalDpi xmlns:a14="http://schemas.microsoft.com/office/drawing/2010/main" val="0"/>
+                              </a:ext>
+                            </a:extLst>
+                          </a:blip>
+                          <a:stretch>
+                            <a:fillRect/>
+                          </a:stretch>
+                        </pic:blipFill>
+                        <pic:spPr>
+                          <a:xfrm>
+                            <a:off x="0" y="0"/>
+                            <a:ext cx="760730" cy="746125"/>
+                          </a:xfrm>
+                          <a:prstGeom prst="rect">
+                            <a:avLst/>
+                          </a:prstGeom>
+                        </pic:spPr>
+                      </pic:pic>
+                    </a:graphicData>
+                  </a:graphic>
+                </wp:anchor>
+              </w:drawing>
+            </w:r>
+          </w:p>
+        </w:tc>
+      </w:tr>
+      <w:tr>
+        <w:trPr>
+          <w:trHeight w:val="957"/>
+        </w:trPr>
+        <w:tc>
+          <w:tcPr>
+            <w:tcW w:w="2942" w:type="dxa"/>
+            <w:gridSpan w:val="2"/>
+          </w:tcPr>
+          <w:p>
+            <w:pPr>
+              <w:pStyle w:val="TableParagraph"/>
+              <w:spacing w:line="229" w:lineRule="exact"/>
+              <w:ind w:left="107"/>
+              <w:rPr>
+                <w:rFonts w:ascii="Arial"/>
+                <w:b/>
+                <w:i/>
+                <w:sz w:val="20"/>
+              </w:rPr>
+            </w:pPr>
+            <w:r>
+              <w:rPr>
+                <w:rFonts w:ascii="Arial"/>
+                <w:b/>
+                <w:i/>
+                <w:sz w:val="20"/>
+              </w:rPr>
+              <w:t>Identificador</w:t>
+            </w:r>
+          </w:p>
+        </w:tc>
+        <w:tc>
+          <w:tcPr>
+            <w:tcW w:w="1845" w:type="dxa"/>
+          </w:tcPr>
+          <w:p>
+            <w:pPr>
+              <w:pStyle w:val="TableParagraph"/>
+              <w:ind w:left="108" w:right="129"/>
+              <w:rPr>
+                <w:rFonts w:ascii="Arial" w:hAnsi="Arial"/>
+                <w:i/>
+              </w:rPr>
+            </w:pPr>
+            <w:r>
+              <w:rPr>
+                <w:rFonts w:ascii="Arial" w:hAnsi="Arial"/>
+                <w:i/>
+                <w:sz w:val="20"/>
+              </w:rPr>
+              <w:t>CP - 111031</w:t>
+            </w:r>
+          </w:p>
+        </w:tc>
+        <w:tc>
+          <w:tcPr>
+            <w:tcW w:w="1560" w:type="dxa"/>
+            <w:gridSpan w:val="2"/>
+          </w:tcPr>
+          <w:p>
+            <w:pPr>
+              <w:pStyle w:val="TableParagraph"/>
+              <w:spacing w:line="229" w:lineRule="exact"/>
+              <w:ind w:left="109"/>
+              <w:rPr>
+                <w:rFonts w:ascii="Arial" w:hAnsi="Arial"/>
+                <w:b/>
+                <w:i/>
+                <w:sz w:val="20"/>
+              </w:rPr>
+            </w:pPr>
+            <w:r>
+              <w:rPr>
+                <w:rFonts w:ascii="Arial" w:hAnsi="Arial"/>
+                <w:b/>
+                <w:i/>
+                <w:sz w:val="20"/>
+              </w:rPr>
+              <w:t>Versión</w:t>
+            </w:r>
+          </w:p>
+        </w:tc>
+        <w:tc>
+          <w:tcPr>
+            <w:tcW w:w="2708" w:type="dxa"/>
+            <w:gridSpan w:val="2"/>
+          </w:tcPr>
+          <w:p>
+            <w:pPr>
+              <w:pStyle w:val="TableParagraph"/>
+              <w:ind w:left="109" w:right="98"/>
+              <w:rPr>
+                <w:rFonts w:ascii="Arial" w:hAnsi="Arial"/>
+                <w:i/>
+              </w:rPr>
+            </w:pPr>
+            <w:r>
+              <w:rPr>
+                <w:rFonts w:ascii="Arial" w:hAnsi="Arial"/>
+                <w:i/>
+              </w:rPr>
+              <w:t>111031</w:t>
+            </w:r>
+          </w:p>
+        </w:tc>
+      </w:tr>
+      <w:tr>
+        <w:trPr>
+          <w:trHeight w:val="453"/>
+        </w:trPr>
+        <w:tc>
+          <w:tcPr>
+            <w:tcW w:w="2942" w:type="dxa"/>
+            <w:gridSpan w:val="2"/>
+          </w:tcPr>
+          <w:p>
+            <w:pPr>
+              <w:pStyle w:val="TableParagraph"/>
+              <w:spacing w:before="2"/>
+              <w:ind w:left="107"/>
+              <w:rPr>
+                <w:rFonts w:ascii="Arial"/>
+                <w:b/>
+                <w:i/>
+                <w:sz w:val="20"/>
+              </w:rPr>
+            </w:pPr>
+            <w:r>
+              <w:rPr>
+                <w:rFonts w:ascii="Arial"/>
+                <w:b/>
+                <w:i/>
+                <w:sz w:val="20"/>
+              </w:rPr>
+              <w:t>Responsable</w:t>
+            </w:r>
+          </w:p>
+        </w:tc>
+        <w:tc>
+          <w:tcPr>
+            <w:tcW w:w="6113" w:type="dxa"/>
+            <w:gridSpan w:val="5"/>
+          </w:tcPr>
+          <w:p>
+            <w:pPr>
+              <w:pStyle w:val="TableParagraph"/>
+              <w:ind w:left="108"/>
+              <w:rPr>
+                <w:rFonts w:ascii="Arial"/>
+                <w:i/>
+              </w:rPr>
+            </w:pPr>
+            <w:r>
+              <w:rPr>
+                <w:rFonts w:ascii="Arial"/>
+                <w:i/>
+              </w:rPr>
+              <w:t>ENCARGADOS DE TESTING Y CREACION DEL SISTEMA CHEFCITO</w:t>
+            </w:r>
+          </w:p>
+        </w:tc>
+      </w:tr>
+      <w:tr>
+        <w:trPr>
+          <w:trHeight w:val="453"/>
+        </w:trPr>
+        <w:tc>
+          <w:tcPr>
+            <w:tcW w:w="2942" w:type="dxa"/>
+            <w:gridSpan w:val="2"/>
+          </w:tcPr>
+          <w:p>
+            <w:pPr>
+              <w:pStyle w:val="TableParagraph"/>
+              <w:ind w:left="107"/>
+              <w:rPr>
+                <w:rFonts w:ascii="Arial"/>
+                <w:b/>
+                <w:i/>
+                <w:sz w:val="20"/>
+              </w:rPr>
+            </w:pPr>
+            <w:r>
+              <w:rPr>
+                <w:rFonts w:ascii="Arial"/>
+                <w:b/>
+                <w:i/>
+                <w:sz w:val="20"/>
+              </w:rPr>
+              <w:t>Nombre</w:t>
+            </w:r>
+            <w:r>
+              <w:rPr>
+                <w:rFonts w:ascii="Arial"/>
+                <w:b/>
+                <w:i/>
+                <w:spacing w:val="-3"/>
+                <w:sz w:val="20"/>
+              </w:rPr>
+              <w:t xml:space="preserve"> </w:t>
+            </w:r>
+            <w:r>
+              <w:rPr>
+                <w:rFonts w:ascii="Arial"/>
+                <w:b/>
+                <w:i/>
+                <w:sz w:val="20"/>
+              </w:rPr>
+              <w:t>del caso</w:t>
+            </w:r>
+            <w:r>
+              <w:rPr>
+                <w:rFonts w:ascii="Arial"/>
+                <w:b/>
+                <w:i/>
+                <w:spacing w:val="-2"/>
+                <w:sz w:val="20"/>
+              </w:rPr>
+              <w:t xml:space="preserve"> </w:t>
+            </w:r>
+            <w:r>
+              <w:rPr>
+                <w:rFonts w:ascii="Arial"/>
+                <w:b/>
+                <w:i/>
+                <w:sz w:val="20"/>
+              </w:rPr>
+              <w:t>de</w:t>
+            </w:r>
+            <w:r>
+              <w:rPr>
+                <w:rFonts w:ascii="Arial"/>
+                <w:b/>
+                <w:i/>
+                <w:spacing w:val="-2"/>
+                <w:sz w:val="20"/>
+              </w:rPr>
+              <w:t xml:space="preserve"> </w:t>
+            </w:r>
+            <w:r>
+              <w:rPr>
+                <w:rFonts w:ascii="Arial"/>
+                <w:b/>
+                <w:i/>
+                <w:sz w:val="20"/>
+              </w:rPr>
+              <w:t>prueba</w:t>
+            </w:r>
+          </w:p>
+        </w:tc>
+        <w:tc>
+          <w:tcPr>
+            <w:tcW w:w="6113" w:type="dxa"/>
+            <w:gridSpan w:val="5"/>
+          </w:tcPr>
+          <w:p>
+            <w:pPr>
+              <w:pStyle w:val="TableParagraph"/>
+              <w:spacing w:line="251" w:lineRule="exact"/>
+              <w:ind w:left="108"/>
+              <w:rPr>
+                <w:rFonts w:ascii="Arial"/>
+                <w:i/>
+              </w:rPr>
+            </w:pPr>
+            <w:r>
+              <w:rPr>
+                <w:rFonts w:ascii="Arial"/>
+                <w:i/>
+              </w:rPr>
+              <w:t>PROYECTO CHEFCITO</w:t>
+            </w:r>
+          </w:p>
+        </w:tc>
+      </w:tr>
+      <w:tr>
+        <w:trPr>
+          <w:trHeight w:val="431"/>
+        </w:trPr>
+        <w:tc>
+          <w:tcPr>
+            <w:tcW w:w="4787" w:type="dxa"/>
+            <w:gridSpan w:val="3"/>
+          </w:tcPr>
+          <w:p>
+            <w:pPr>
+              <w:pStyle w:val="TableParagraph"/>
+              <w:spacing w:line="229" w:lineRule="exact"/>
+              <w:ind w:left="107"/>
+              <w:rPr>
+                <w:rFonts w:ascii="Arial" w:hAnsi="Arial"/>
+                <w:b/>
+                <w:i/>
+                <w:sz w:val="20"/>
+              </w:rPr>
+            </w:pPr>
+            <w:r>
+              <w:rPr>
+                <w:rFonts w:ascii="Arial" w:hAnsi="Arial"/>
+                <w:b/>
+                <w:i/>
+                <w:sz w:val="20"/>
+              </w:rPr>
+              <w:t>Módulo</w:t>
+            </w:r>
+          </w:p>
+        </w:tc>
+        <w:tc>
+          <w:tcPr>
+            <w:tcW w:w="4268" w:type="dxa"/>
+            <w:gridSpan w:val="4"/>
+          </w:tcPr>
+          <w:p>
+            <w:pPr>
+              <w:pStyle w:val="TableParagraph"/>
+              <w:spacing w:line="229" w:lineRule="exact"/>
+              <w:ind w:left="109"/>
+              <w:rPr>
+                <w:rFonts w:ascii="Arial" w:hAnsi="Arial"/>
+                <w:b/>
+                <w:i/>
+                <w:sz w:val="20"/>
+              </w:rPr>
+            </w:pPr>
+            <w:r>
+              <w:rPr>
+                <w:rFonts w:ascii="Arial" w:hAnsi="Arial"/>
+                <w:b/>
+                <w:i/>
+                <w:sz w:val="20"/>
+              </w:rPr>
+              <w:t>Submódulo</w:t>
+            </w:r>
+          </w:p>
+        </w:tc>
+      </w:tr>
+      <w:tr>
+        <w:trPr>
+          <w:trHeight w:val="705"/>
+        </w:trPr>
+        <w:tc>
+          <w:tcPr>
+            <w:tcW w:w="4787" w:type="dxa"/>
+            <w:gridSpan w:val="3"/>
+          </w:tcPr>
+          <w:p>
+            <w:pPr>
+              <w:pStyle w:val="TableParagraph"/>
+              <w:ind w:left="107" w:right="363"/>
+              <w:rPr>
+                <w:rFonts w:ascii="Arial" w:hAnsi="Arial"/>
+                <w:i/>
+              </w:rPr>
+            </w:pPr>
+            <w:r>
+              <w:rPr>
+                <w:rFonts w:ascii="Arial" w:hAnsi="Arial"/>
+                <w:i/>
+                <w:sz w:val="20"/>
+              </w:rPr>
+              <w:t>SISTEMA DE VALIDACION Y REGISTRO</w:t>
+            </w:r>
+          </w:p>
+        </w:tc>
+        <w:tc>
+          <w:tcPr>
+            <w:tcW w:w="4268" w:type="dxa"/>
+            <w:gridSpan w:val="4"/>
+          </w:tcPr>
+          <w:p>
+            <w:pPr>
+              <w:pStyle w:val="TableParagraph"/>
+              <w:ind w:left="109" w:right="429"/>
+              <w:rPr>
+                <w:rFonts w:ascii="Arial" w:hAnsi="Arial"/>
+                <w:i/>
+              </w:rPr>
+            </w:pPr>
+            <w:r>
+              <w:rPr>
+                <w:rFonts w:ascii="Arial" w:hAnsi="Arial"/>
+                <w:i/>
+                <w:sz w:val="20"/>
+              </w:rPr>
+              <w:t>COMPROBACION DE BASE DE DATOS</w:t>
+            </w:r>
+          </w:p>
+        </w:tc>
+      </w:tr>
+      <w:tr>
+        <w:trPr>
+          <w:trHeight w:val="429"/>
+        </w:trPr>
+        <w:tc>
+          <w:tcPr>
+            <w:tcW w:w="9055" w:type="dxa"/>
+            <w:gridSpan w:val="7"/>
+          </w:tcPr>
+          <w:p>
+            <w:pPr>
+              <w:pStyle w:val="TableParagraph"/>
+              <w:spacing w:line="229" w:lineRule="exact"/>
+              <w:ind w:left="107"/>
+              <w:rPr>
+                <w:rFonts w:ascii="Arial"/>
+                <w:b/>
+                <w:i/>
+                <w:sz w:val="20"/>
+              </w:rPr>
+            </w:pPr>
+            <w:r>
+              <w:rPr>
+                <w:rFonts w:ascii="Arial"/>
+                <w:b/>
+                <w:i/>
+                <w:sz w:val="20"/>
+              </w:rPr>
+              <w:t>Formulario</w:t>
+            </w:r>
+          </w:p>
+        </w:tc>
+      </w:tr>
+      <w:tr>
+        <w:trPr>
+          <w:trHeight w:val="453"/>
+        </w:trPr>
+        <w:tc>
+          <w:tcPr>
+            <w:tcW w:w="9055" w:type="dxa"/>
+            <w:gridSpan w:val="7"/>
+          </w:tcPr>
+          <w:p>
+            <w:pPr>
+              <w:pStyle w:val="TableParagraph"/>
+              <w:spacing w:line="250" w:lineRule="exact"/>
+              <w:ind w:left="107"/>
+              <w:rPr>
+                <w:rFonts w:ascii="Arial" w:hAnsi="Arial"/>
+                <w:i/>
+              </w:rPr>
+            </w:pPr>
+            <w:r>
+              <w:rPr>
+                <w:rFonts w:ascii="Arial" w:hAnsi="Arial"/>
+                <w:i/>
+                <w:sz w:val="20"/>
+              </w:rPr>
+              <w:t xml:space="preserve"> </w:t>
+            </w:r>
+            <w:r>
+              <w:rPr>
+                <w:rFonts w:ascii="Arial" w:hAnsi="Arial"/>
+                <w:i/>
+                <w:sz w:val="20"/>
+              </w:rPr>
+              <w:t>Registro</w:t>
+            </w:r>
+          </w:p>
+        </w:tc>
+      </w:tr>
+      <w:tr>
+        <w:trPr>
+          <w:trHeight w:val="429"/>
+        </w:trPr>
+        <w:tc>
+          <w:tcPr>
+            <w:tcW w:w="9055" w:type="dxa"/>
+            <w:gridSpan w:val="7"/>
+          </w:tcPr>
+          <w:p>
+            <w:pPr>
+              <w:pStyle w:val="TableParagraph"/>
+              <w:spacing w:line="229" w:lineRule="exact"/>
+              <w:ind w:left="107"/>
+              <w:rPr>
+                <w:rFonts w:ascii="Arial" w:hAnsi="Arial"/>
+                <w:b/>
+                <w:i/>
+                <w:sz w:val="20"/>
+              </w:rPr>
+            </w:pPr>
+            <w:r>
+              <w:rPr>
+                <w:rFonts w:ascii="Arial" w:hAnsi="Arial"/>
+                <w:b/>
+                <w:i/>
+                <w:sz w:val="20"/>
+              </w:rPr>
+              <w:t>Descripción</w:t>
+            </w:r>
+            <w:r>
+              <w:rPr>
+                <w:rFonts w:ascii="Arial" w:hAnsi="Arial"/>
+                <w:b/>
+                <w:i/>
+                <w:spacing w:val="-2"/>
+                <w:sz w:val="20"/>
+              </w:rPr>
+              <w:t xml:space="preserve"> </w:t>
+            </w:r>
+            <w:r>
+              <w:rPr>
+                <w:rFonts w:ascii="Arial" w:hAnsi="Arial"/>
+                <w:b/>
+                <w:i/>
+                <w:sz w:val="20"/>
+              </w:rPr>
+              <w:t>de la</w:t>
+            </w:r>
+            <w:r>
+              <w:rPr>
+                <w:rFonts w:ascii="Arial" w:hAnsi="Arial"/>
+                <w:b/>
+                <w:i/>
+                <w:spacing w:val="-3"/>
+                <w:sz w:val="20"/>
+              </w:rPr>
+              <w:t xml:space="preserve"> </w:t>
+            </w:r>
+            <w:r>
+              <w:rPr>
+                <w:rFonts w:ascii="Arial" w:hAnsi="Arial"/>
+                <w:b/>
+                <w:i/>
+                <w:sz w:val="20"/>
+              </w:rPr>
+              <w:t>prueba</w:t>
+            </w:r>
+          </w:p>
+        </w:tc>
+      </w:tr>
+      <w:tr>
+        <w:trPr>
+          <w:trHeight w:val="470"/>
+        </w:trPr>
+        <w:tc>
+          <w:tcPr>
+            <w:tcW w:w="9055" w:type="dxa"/>
+            <w:gridSpan w:val="7"/>
+          </w:tcPr>
+          <w:p>
+            <w:pPr>
+              <w:pStyle w:val="TableParagraph"/>
+              <w:ind w:left="107"/>
+              <w:rPr>
+                <w:rFonts w:ascii="Arial"/>
+                <w:i/>
+              </w:rPr>
+            </w:pPr>
+            <w:r>
+              <w:rPr>
+                <w:rFonts w:ascii="Arial"/>
+                <w:i/>
+              </w:rPr>
+              <w:t>Realizaremos un testeo en forma de caja negra para analizar cada parte del programa y as</w:t>
+            </w:r>
+            <w:r>
+              <w:rPr>
+                <w:rFonts w:ascii="Arial"/>
+                <w:i/>
+              </w:rPr>
+              <w:t>í</w:t>
+            </w:r>
+            <w:r>
+              <w:rPr>
+                <w:rFonts w:ascii="Arial"/>
+                <w:i/>
+              </w:rPr>
+              <w:t xml:space="preserve"> solucionar los errores que est</w:t>
+            </w:r>
+            <w:r>
+              <w:rPr>
+                <w:rFonts w:ascii="Arial"/>
+                <w:i/>
+              </w:rPr>
+              <w:t>é</w:t>
+            </w:r>
+            <w:r>
+              <w:rPr>
+                <w:rFonts w:ascii="Arial"/>
+                <w:i/>
+              </w:rPr>
+              <w:t>n presentes.</w:t>
+            </w:r>
+          </w:p>
+        </w:tc>
+      </w:tr>
+      <w:tr>
+        <w:trPr>
+          <w:trHeight w:val="432"/>
+        </w:trPr>
+        <w:tc>
+          <w:tcPr>
+            <w:tcW w:w="9055" w:type="dxa"/>
+            <w:gridSpan w:val="7"/>
+          </w:tcPr>
+          <w:p>
+            <w:pPr>
+              <w:pStyle w:val="TableParagraph"/>
+              <w:spacing w:before="2"/>
+              <w:ind w:left="107"/>
+              <w:rPr>
+                <w:rFonts w:ascii="Arial"/>
+                <w:b/>
+                <w:i/>
+                <w:sz w:val="20"/>
+              </w:rPr>
+            </w:pPr>
+            <w:r>
+              <w:rPr>
+                <w:rFonts w:ascii="Arial"/>
+                <w:b/>
+                <w:i/>
+                <w:sz w:val="20"/>
+              </w:rPr>
+              <w:t>Resultados</w:t>
+            </w:r>
+            <w:r>
+              <w:rPr>
+                <w:rFonts w:ascii="Arial"/>
+                <w:b/>
+                <w:i/>
+                <w:spacing w:val="-4"/>
+                <w:sz w:val="20"/>
+              </w:rPr>
+              <w:t xml:space="preserve"> </w:t>
+            </w:r>
+            <w:r>
+              <w:rPr>
+                <w:rFonts w:ascii="Arial"/>
+                <w:b/>
+                <w:i/>
+                <w:sz w:val="20"/>
+              </w:rPr>
+              <w:t>esperados</w:t>
+            </w:r>
+          </w:p>
+        </w:tc>
+      </w:tr>
+      <w:tr>
+        <w:trPr>
+          <w:trHeight w:val="470"/>
+        </w:trPr>
+        <w:tc>
+          <w:tcPr>
+            <w:tcW w:w="9055" w:type="dxa"/>
+            <w:gridSpan w:val="7"/>
+          </w:tcPr>
+          <w:p>
+            <w:pPr>
+              <w:pStyle w:val="TableParagraph"/>
+              <w:spacing w:line="250" w:lineRule="exact"/>
+              <w:ind w:left="107"/>
+              <w:rPr>
+                <w:rFonts w:ascii="Arial" w:hAnsi="Arial"/>
+                <w:i/>
+              </w:rPr>
+            </w:pPr>
+            <w:r>
+              <w:rPr>
+                <w:rFonts w:ascii="Arial" w:hAnsi="Arial"/>
+                <w:i/>
+              </w:rPr>
+              <w:t>Al pretender subir datos con una contraseña mal confirmada, el sistema bota error y no permite subir los datos</w:t>
+            </w:r>
+          </w:p>
+        </w:tc>
+      </w:tr>
+      <w:tr>
+        <w:trPr>
+          <w:trHeight w:val="429"/>
+        </w:trPr>
+        <w:tc>
+          <w:tcPr>
+            <w:tcW w:w="9055" w:type="dxa"/>
+            <w:gridSpan w:val="7"/>
+          </w:tcPr>
+          <w:p>
+            <w:pPr>
+              <w:pStyle w:val="TableParagraph"/>
+              <w:spacing w:line="229" w:lineRule="exact"/>
+              <w:ind w:left="107"/>
+              <w:rPr>
+                <w:rFonts w:ascii="Arial"/>
+                <w:b/>
+                <w:i/>
+                <w:sz w:val="20"/>
+              </w:rPr>
+            </w:pPr>
+            <w:r>
+              <w:rPr>
+                <w:rFonts w:ascii="Arial"/>
+                <w:b/>
+                <w:i/>
+                <w:sz w:val="20"/>
+              </w:rPr>
+              <w:lastRenderedPageBreak/>
+              <w:t>Resultados</w:t>
+            </w:r>
+            <w:r>
+              <w:rPr>
+                <w:rFonts w:ascii="Arial"/>
+                <w:b/>
+                <w:i/>
+                <w:spacing w:val="-3"/>
+                <w:sz w:val="20"/>
+              </w:rPr>
+              <w:t xml:space="preserve"> </w:t>
+            </w:r>
+            <w:r>
+              <w:rPr>
+                <w:rFonts w:ascii="Arial"/>
+                <w:b/>
+                <w:i/>
+                <w:sz w:val="20"/>
+              </w:rPr>
+              <w:t>reales</w:t>
+            </w:r>
+          </w:p>
+          <w:p>
+            <w:pPr>
+              <w:pStyle w:val="TableParagraph"/>
+              <w:spacing w:line="229" w:lineRule="exact"/>
+              <w:ind w:left="107"/>
+              <w:rPr>
+                <w:rFonts w:ascii="Arial"/>
+                <w:bCs/>
+                <w:iCs/>
+                <w:sz w:val="20"/>
+              </w:rPr>
+            </w:pPr>
+          </w:p>
+        </w:tc>
+      </w:tr>
+      <w:tr>
+        <w:trPr>
+          <w:trHeight w:val="453"/>
+        </w:trPr>
+        <w:tc>
+          <w:tcPr>
+            <w:tcW w:w="9055" w:type="dxa"/>
+            <w:gridSpan w:val="7"/>
+          </w:tcPr>
+          <w:p>
+            <w:pPr>
+              <w:pStyle w:val="TableParagraph"/>
+              <w:spacing w:line="250" w:lineRule="exact"/>
+              <w:ind w:left="107"/>
+              <w:rPr>
+                <w:rFonts w:ascii="Arial" w:hAnsi="Arial"/>
+                <w:i/>
+              </w:rPr>
+            </w:pPr>
+            <w:r>
+              <w:rPr>
+                <w:rFonts w:ascii="Arial"/>
+                <w:bCs/>
+                <w:iCs/>
+                <w:sz w:val="20"/>
+              </w:rPr>
+              <w:t>Efectivamente los datos no se suben y se muestra un error</w:t>
+            </w:r>
+          </w:p>
+        </w:tc>
+      </w:tr>
+      <w:tr>
+        <w:trPr>
+          <w:trHeight w:val="429"/>
+        </w:trPr>
+        <w:tc>
+          <w:tcPr>
+            <w:tcW w:w="9055" w:type="dxa"/>
+            <w:gridSpan w:val="7"/>
+          </w:tcPr>
+          <w:p>
+            <w:pPr>
+              <w:pStyle w:val="TableParagraph"/>
+              <w:spacing w:line="229" w:lineRule="exact"/>
+              <w:ind w:left="107"/>
+              <w:rPr>
+                <w:rFonts w:ascii="Arial"/>
+                <w:b/>
+                <w:i/>
+                <w:sz w:val="20"/>
+              </w:rPr>
+            </w:pPr>
+            <w:r>
+              <w:rPr>
+                <w:rFonts w:ascii="Arial"/>
+                <w:b/>
+                <w:i/>
+                <w:sz w:val="20"/>
+              </w:rPr>
+              <w:t>Error</w:t>
+            </w:r>
+          </w:p>
+        </w:tc>
+      </w:tr>
+      <w:tr>
+        <w:trPr>
+          <w:trHeight w:val="429"/>
+        </w:trPr>
+        <w:tc>
+          <w:tcPr>
+            <w:tcW w:w="9055" w:type="dxa"/>
+            <w:gridSpan w:val="7"/>
+          </w:tcPr>
+          <w:p>
+            <w:pPr>
+              <w:pStyle w:val="TableParagraph"/>
+              <w:spacing w:line="229" w:lineRule="exact"/>
+              <w:ind w:left="107"/>
+              <w:rPr>
+                <w:rFonts w:ascii="Arial"/>
+                <w:b/>
+                <w:i/>
+                <w:sz w:val="20"/>
+              </w:rPr>
+            </w:pPr>
+            <w:r>
+              <w:rPr>
+                <w:rFonts w:ascii="Arial"/>
+                <w:b/>
+                <w:i/>
+                <w:sz w:val="20"/>
+              </w:rPr>
+              <w:t>el sistema no permite al usuario seguir con el proceso de registro y presenta una ventana emergente</w:t>
+            </w:r>
+          </w:p>
+        </w:tc>
+      </w:tr>
+      <w:tr>
+        <w:trPr>
+          <w:trHeight w:val="429"/>
+        </w:trPr>
+        <w:tc>
+          <w:tcPr>
+            <w:tcW w:w="9055" w:type="dxa"/>
+            <w:gridSpan w:val="7"/>
+          </w:tcPr>
+          <w:p>
+            <w:pPr>
+              <w:pStyle w:val="TableParagraph"/>
+              <w:spacing w:before="2"/>
+              <w:ind w:left="107"/>
+              <w:rPr>
+                <w:rFonts w:ascii="Arial"/>
+                <w:b/>
+                <w:i/>
+                <w:sz w:val="20"/>
+              </w:rPr>
+            </w:pPr>
+            <w:r>
+              <w:rPr>
+                <w:rFonts w:ascii="Arial"/>
+                <w:b/>
+                <w:i/>
+                <w:sz w:val="20"/>
+              </w:rPr>
+              <w:t>Imagen</w:t>
+            </w:r>
+          </w:p>
+          <w:p>
+            <w:pPr>
+              <w:pStyle w:val="TableParagraph"/>
+              <w:spacing w:line="229" w:lineRule="exact"/>
+              <w:ind w:left="107"/>
+              <w:rPr>
+                <w:rFonts w:ascii="Arial"/>
+                <w:b/>
+                <w:i/>
+                <w:sz w:val="20"/>
+              </w:rPr>
+            </w:pPr>
+          </w:p>
+        </w:tc>
+      </w:tr>
+      <w:tr>
+        <w:trPr>
+          <w:trHeight w:val="429"/>
+        </w:trPr>
+        <w:tc>
+          <w:tcPr>
+            <w:tcW w:w="9055" w:type="dxa"/>
+            <w:gridSpan w:val="7"/>
+          </w:tcPr>
+          <w:p>
+            <w:pPr>
+              <w:pStyle w:val="TableParagraph"/>
+              <w:spacing w:line="229" w:lineRule="exact"/>
+              <w:ind w:left="107"/>
+              <w:rPr>
+                <w:rFonts w:ascii="Arial"/>
+                <w:b/>
+                <w:i/>
+                <w:sz w:val="20"/>
+              </w:rPr>
+            </w:pPr>
+            <w:r>
+              <w:rPr>
+                <w:rFonts w:ascii="Arial"/>
+                <w:b/>
+                <w:i/>
+                <w:sz w:val="20"/>
+              </w:rPr>
+              <w:drawing>
+                <wp:anchor distT="0" distB="0" distL="114300" distR="114300" simplePos="0" relativeHeight="487592448" behindDoc="1" locked="0" layoutInCell="1" allowOverlap="1" wp14:anchorId="14C97871" wp14:editId="211F32A0">
+                  <wp:simplePos x="0" y="0"/>
+                  <wp:positionH relativeFrom="column">
+                    <wp:posOffset>0</wp:posOffset>
+                  </wp:positionH>
+                  <wp:positionV relativeFrom="paragraph">
+                    <wp:posOffset>0</wp:posOffset>
+                  </wp:positionV>
+                  <wp:extent cx="5743575" cy="3230245"/>
+                  <wp:effectExtent l="0" t="0" r="9525" b="8255"/>
+                  <wp:wrapTight wrapText="bothSides">
+                    <wp:wrapPolygon edited="0">
+                      <wp:start x="0" y="0"/>
+                      <wp:lineTo x="0" y="21528"/>
+                      <wp:lineTo x="21564" y="21528"/>
+                      <wp:lineTo x="21564" y="0"/>
+                      <wp:lineTo x="0" y="0"/>
+                    </wp:wrapPolygon>
+                  </wp:wrapTight>
+                  <wp:docPr id="8" name="Imagen 7">
+                    <a:extLst xmlns:a="http://schemas.openxmlformats.org/drawingml/2006/main">
+                      <a:ext uri="{FF2B5EF4-FFF2-40B4-BE49-F238E27FC236}">
+                        <a16:creationId xmlns:a16="http://schemas.microsoft.com/office/drawing/2014/main" id="{D4B0AF52-2F24-427C-A191-0E84F494EC26}"/>
+                      </a:ext>
+                    </a:extLst>
+                  </wp:docPr>
+                  <wp:cNvGraphicFramePr>
+                    <a:graphicFrameLocks xmlns:a="http://schemas.openxmlformats.org/drawingml/2006/main" noChangeAspect="1"/>
+                  </wp:cNvGraphicFramePr>
+                  <a:graphic xmlns:a="http://schemas.openxmlformats.org/drawingml/2006/main">
+                    <a:graphicData uri="http://schemas.openxmlformats.org/drawingml/2006/picture">
+                      <pic:pic xmlns:pic="http://schemas.openxmlformats.org/drawingml/2006/picture">
+                        <pic:nvPicPr>
+                          <pic:cNvPr id="8" name="Imagen 7">
+                            <a:extLst>
+                              <a:ext uri="{FF2B5EF4-FFF2-40B4-BE49-F238E27FC236}">
+                                <a16:creationId xmlns:a16="http://schemas.microsoft.com/office/drawing/2014/main" id="{D4B0AF52-2F24-427C-A191-0E84F494EC26}"/>
+                              </a:ext>
+                            </a:extLst>
+                          </pic:cNvPr>
+                          <pic:cNvPicPr>
+                            <a:picLocks noChangeAspect="1"/>
+                          </pic:cNvPicPr>
+                        </pic:nvPicPr>
+                        <pic:blipFill>
+                          <a:blip r:embed="rId13">
+                            <a:extLst>
+                              <a:ext uri="{28A0092B-C50C-407E-A947-70E740481C1C}">
+                                <a14:useLocalDpi xmlns:a14="http://schemas.microsoft.com/office/drawing/2010/main" val="0"/>
+                              </a:ext>
+                            </a:extLst>
+                          </a:blip>
+                          <a:stretch>
+                            <a:fillRect/>
+                          </a:stretch>
+                        </pic:blipFill>
+                        <pic:spPr>
+                          <a:xfrm>
+                            <a:off x="0" y="0"/>
+                            <a:ext cx="5743575" cy="3230245"/>
+                          </a:xfrm>
+                          <a:prstGeom prst="rect">
+                            <a:avLst/>
+                          </a:prstGeom>
+                        </pic:spPr>
+                      </pic:pic>
+                    </a:graphicData>
+                  </a:graphic>
+                </wp:anchor>
+              </w:drawing>
+            </w:r>
+          </w:p>
+        </w:tc>
+      </w:tr>
+      <w:tr>
+        <w:trPr>
+          <w:trHeight w:val="1345"/>
+        </w:trPr>
+        <w:tc>
+          <w:tcPr>
+            <w:tcW w:w="1466" w:type="dxa"/>
+          </w:tcPr>
+          <w:p>
+            <w:pPr>
+              <w:pStyle w:val="TableParagraph"/>
+              <w:spacing w:before="8"/>
+              <w:rPr>
+                <w:rFonts w:ascii="Verdana"/>
+                <w:i/>
+                <w:sz w:val="8"/>
+              </w:rPr>
+            </w:pPr>
+          </w:p>
+          <w:p>
+            <w:pPr>
+              <w:pStyle w:val="TableParagraph"/>
+              <w:ind w:left="213"/>
+              <w:rPr>
+                <w:rFonts w:ascii="Verdana"/>
+                <w:sz w:val="20"/>
+              </w:rPr>
+            </w:pPr>
+            <w:r>
+              <w:rPr>
+                <w:noProof/>
+              </w:rPr>
+              <w:drawing>
+                <wp:anchor distT="0" distB="0" distL="114300" distR="114300" simplePos="0" relativeHeight="487595520" behindDoc="0" locked="0" layoutInCell="1" allowOverlap="1" wp14:anchorId="69845298" wp14:editId="146170E8">
+                  <wp:simplePos x="0" y="0"/>
+                  <wp:positionH relativeFrom="column">
+                    <wp:posOffset>28566</wp:posOffset>
+                  </wp:positionH>
+                  <wp:positionV relativeFrom="paragraph">
+                    <wp:posOffset>24291</wp:posOffset>
+                  </wp:positionV>
+                  <wp:extent cx="880281" cy="631825"/>
+                  <wp:effectExtent l="0" t="0" r="0" b="0"/>
+                  <wp:wrapNone/>
+                  <wp:docPr id="57706577" name="Imagen 57706577"/>
+                  <wp:cNvGraphicFramePr>
+                    <a:graphicFrameLocks xmlns:a="http://schemas.openxmlformats.org/drawingml/2006/main" noChangeAspect="1"/>
+                  </wp:cNvGraphicFramePr>
+                  <a:graphic xmlns:a="http://schemas.openxmlformats.org/drawingml/2006/main">
+                    <a:graphicData uri="http://schemas.openxmlformats.org/drawingml/2006/picture">
+                      <pic:pic xmlns:pic="http://schemas.openxmlformats.org/drawingml/2006/picture">
+                        <pic:nvPicPr>
+                          <pic:cNvPr id="0" name="Picture 1"/>
+                          <pic:cNvPicPr>
+                            <a:picLocks noChangeAspect="1" noChangeArrowheads="1"/>
+                          </pic:cNvPicPr>
+                        </pic:nvPicPr>
+                        <pic:blipFill>
+                          <a:blip r:embed="rId11" cstate="print">
+                            <a:extLst>
+                              <a:ext uri="{28A0092B-C50C-407E-A947-70E740481C1C}">
+                                <a14:useLocalDpi xmlns:a14="http://schemas.microsoft.com/office/drawing/2010/main" val="0"/>
+                              </a:ext>
+                            </a:extLst>
+                          </a:blip>
+                          <a:srcRect/>
+                          <a:stretch>
+                            <a:fillRect/>
+                          </a:stretch>
+                        </pic:blipFill>
+                        <pic:spPr bwMode="auto">
+                          <a:xfrm>
+                            <a:off x="0" y="0"/>
+                            <a:ext cx="880281" cy="631825"/>
+                          </a:xfrm>
+                          <a:prstGeom prst="rect">
+                            <a:avLst/>
+                          </a:prstGeom>
+                          <a:noFill/>
+                          <a:ln>
+                            <a:noFill/>
+                          </a:ln>
+                        </pic:spPr>
+                      </pic:pic>
+                    </a:graphicData>
+                  </a:graphic>
+                  <wp14:sizeRelH relativeFrom="margin">
+                    <wp14:pctWidth>0</wp14:pctWidth>
+                  </wp14:sizeRelH>
+                </wp:anchor>
+              </w:drawing>
+            </w:r>
+          </w:p>
+        </w:tc>
+        <w:tc>
+          <w:tcPr>
+            <w:tcW w:w="4130" w:type="dxa"/>
+            <w:gridSpan w:val="3"/>
+          </w:tcPr>
+          <w:p>
+            <w:pPr>
+              <w:pStyle w:val="TableParagraph"/>
+              <w:spacing w:before="1"/>
+              <w:ind w:left="163" w:right="153"/>
+              <w:jc w:val="center"/>
+              <w:rPr>
+                <w:sz w:val="18"/>
+              </w:rPr>
+            </w:pPr>
+            <w:r>
+              <w:rPr>
+                <w:sz w:val="18"/>
+              </w:rPr>
+              <w:t>DIRECCIÓN</w:t>
+            </w:r>
+            <w:r>
+              <w:rPr>
+                <w:spacing w:val="-5"/>
+                <w:sz w:val="18"/>
+              </w:rPr>
+              <w:t xml:space="preserve"> </w:t>
+            </w:r>
+            <w:r>
+              <w:rPr>
+                <w:sz w:val="18"/>
+              </w:rPr>
+              <w:t>DE</w:t>
+            </w:r>
+            <w:r>
+              <w:rPr>
+                <w:spacing w:val="-4"/>
+                <w:sz w:val="18"/>
+              </w:rPr>
+              <w:t xml:space="preserve"> </w:t>
+            </w:r>
+            <w:r>
+              <w:rPr>
+                <w:sz w:val="18"/>
+              </w:rPr>
+              <w:t>PLANEACIÓN</w:t>
+            </w:r>
+            <w:r>
+              <w:rPr>
+                <w:spacing w:val="-4"/>
+                <w:sz w:val="18"/>
+              </w:rPr>
+              <w:t xml:space="preserve"> </w:t>
+            </w:r>
+            <w:r>
+              <w:rPr>
+                <w:sz w:val="18"/>
+              </w:rPr>
+              <w:t>Y</w:t>
+            </w:r>
+            <w:r>
+              <w:rPr>
+                <w:spacing w:val="-7"/>
+                <w:sz w:val="18"/>
+              </w:rPr>
+              <w:t xml:space="preserve"> </w:t>
+            </w:r>
+            <w:r>
+              <w:rPr>
+                <w:sz w:val="18"/>
+              </w:rPr>
+              <w:t>SISTEMAS</w:t>
+            </w:r>
+            <w:r>
+              <w:rPr>
+                <w:spacing w:val="-47"/>
+                <w:sz w:val="18"/>
+              </w:rPr>
+              <w:t xml:space="preserve"> </w:t>
+            </w:r>
+            <w:r>
+              <w:rPr>
+                <w:sz w:val="18"/>
+              </w:rPr>
+              <w:t>SISTEMA INTEGRADO DE GESTION</w:t>
+            </w:r>
+            <w:r>
+              <w:rPr>
+                <w:spacing w:val="1"/>
+                <w:sz w:val="18"/>
+              </w:rPr>
+              <w:t xml:space="preserve"> </w:t>
+            </w:r>
+            <w:r>
+              <w:rPr>
+                <w:sz w:val="18"/>
+              </w:rPr>
+              <w:t>CONTROL</w:t>
+            </w:r>
+            <w:r>
+              <w:rPr>
+                <w:spacing w:val="-1"/>
+                <w:sz w:val="18"/>
+              </w:rPr>
+              <w:t xml:space="preserve"> </w:t>
+            </w:r>
+            <w:r>
+              <w:rPr>
+                <w:sz w:val="18"/>
+              </w:rPr>
+              <w:t>DOCUMENTAL</w:t>
+            </w:r>
+          </w:p>
+          <w:p>
+            <w:pPr>
+              <w:pStyle w:val="TableParagraph"/>
+              <w:ind w:left="163" w:right="155"/>
+              <w:jc w:val="center"/>
+              <w:rPr>
+                <w:sz w:val="18"/>
+              </w:rPr>
+            </w:pPr>
+            <w:r>
+              <w:rPr>
+                <w:sz w:val="18"/>
+              </w:rPr>
+              <w:t>FORMATO</w:t>
+            </w:r>
+            <w:r>
+              <w:rPr>
+                <w:spacing w:val="-5"/>
+                <w:sz w:val="18"/>
+              </w:rPr>
+              <w:t xml:space="preserve"> </w:t>
+            </w:r>
+            <w:r>
+              <w:rPr>
+                <w:sz w:val="18"/>
+              </w:rPr>
+              <w:t>DE</w:t>
+            </w:r>
+            <w:r>
+              <w:rPr>
+                <w:spacing w:val="-3"/>
+                <w:sz w:val="18"/>
+              </w:rPr>
+              <w:t xml:space="preserve"> </w:t>
+            </w:r>
+            <w:r>
+              <w:rPr>
+                <w:sz w:val="18"/>
+              </w:rPr>
+              <w:t>PLAN</w:t>
+            </w:r>
+            <w:r>
+              <w:rPr>
+                <w:spacing w:val="-3"/>
+                <w:sz w:val="18"/>
+              </w:rPr>
+              <w:t xml:space="preserve"> </w:t>
+            </w:r>
+            <w:r>
+              <w:rPr>
+                <w:sz w:val="18"/>
+              </w:rPr>
+              <w:t>DE</w:t>
+            </w:r>
+            <w:r>
+              <w:rPr>
+                <w:spacing w:val="-4"/>
+                <w:sz w:val="18"/>
+              </w:rPr>
+              <w:t xml:space="preserve"> </w:t>
+            </w:r>
+            <w:r>
+              <w:rPr>
+                <w:sz w:val="18"/>
+              </w:rPr>
+              <w:t>PRUEBAS</w:t>
+            </w:r>
+            <w:r>
+              <w:rPr>
+                <w:spacing w:val="-3"/>
+                <w:sz w:val="18"/>
+              </w:rPr>
+              <w:t xml:space="preserve"> </w:t>
+            </w:r>
+            <w:r>
+              <w:rPr>
+                <w:sz w:val="18"/>
+              </w:rPr>
+              <w:t>USUARIO</w:t>
+            </w:r>
+            <w:r>
+              <w:rPr>
+                <w:spacing w:val="-47"/>
+                <w:sz w:val="18"/>
+              </w:rPr>
+              <w:t xml:space="preserve"> </w:t>
+            </w:r>
+            <w:r>
+              <w:rPr>
+                <w:sz w:val="18"/>
+              </w:rPr>
+              <w:t>Código:</w:t>
+            </w:r>
+            <w:r>
+              <w:rPr>
+                <w:spacing w:val="-3"/>
+                <w:sz w:val="18"/>
+              </w:rPr>
+              <w:t xml:space="preserve"> </w:t>
+            </w:r>
+            <w:r>
+              <w:rPr>
+                <w:sz w:val="18"/>
+              </w:rPr>
+              <w:t>114-GTI-FT-012 V.-01</w:t>
+            </w:r>
+          </w:p>
+        </w:tc>
+        <w:tc>
+          <w:tcPr>
+            <w:tcW w:w="1963" w:type="dxa"/>
+            <w:gridSpan w:val="2"/>
+          </w:tcPr>
+          <w:p>
+            <w:pPr>
+              <w:pStyle w:val="TableParagraph"/>
+              <w:ind w:left="109" w:right="311"/>
+              <w:rPr>
+                <w:sz w:val="16"/>
+              </w:rPr>
+            </w:pPr>
+            <w:r>
+              <w:rPr>
+                <w:sz w:val="16"/>
+              </w:rPr>
+              <w:t>Elaborado por:</w:t>
+            </w:r>
+            <w:r>
+              <w:rPr>
+                <w:spacing w:val="1"/>
+                <w:sz w:val="16"/>
+              </w:rPr>
+              <w:t xml:space="preserve"> </w:t>
+            </w:r>
+            <w:r>
+              <w:rPr>
+                <w:sz w:val="16"/>
+              </w:rPr>
+              <w:t>Johann Steven</w:t>
+            </w:r>
+          </w:p>
+          <w:p>
+            <w:pPr>
+              <w:pStyle w:val="TableParagraph"/>
+              <w:ind w:left="109" w:right="311"/>
+              <w:rPr>
+                <w:sz w:val="16"/>
+              </w:rPr>
+            </w:pPr>
+            <w:r>
+              <w:rPr>
+                <w:sz w:val="16"/>
+              </w:rPr>
+              <w:t>Revisado y aprobado por:</w:t>
+            </w:r>
+          </w:p>
+          <w:p>
+            <w:pPr>
+              <w:pStyle w:val="TableParagraph"/>
+              <w:ind w:left="109" w:right="311"/>
+              <w:rPr>
+                <w:sz w:val="16"/>
+              </w:rPr>
+            </w:pPr>
+            <w:proofErr w:type="spellStart"/>
+            <w:r>
+              <w:rPr>
+                <w:sz w:val="16"/>
+              </w:rPr>
+              <w:t>Instr</w:t>
+            </w:r>
+            <w:proofErr w:type="spellEnd"/>
+            <w:r>
+              <w:rPr>
+                <w:sz w:val="16"/>
+              </w:rPr>
+              <w:t>. Ricardo Fidel Castro. Desarrollador de software</w:t>
+            </w:r>
+          </w:p>
+        </w:tc>
+        <w:tc>
+          <w:tcPr>
+            <w:tcW w:w="1496" w:type="dxa"/>
+          </w:tcPr>
+          <w:p>
+            <w:pPr>
+              <w:pStyle w:val="TableParagraph"/>
+              <w:ind w:left="165"/>
+              <w:rPr>
+                <w:rFonts w:ascii="Verdana"/>
+                <w:sz w:val="20"/>
+              </w:rPr>
+            </w:pPr>
+            <w:r>
+              <w:rPr>
+                <w:rFonts w:ascii="Times New Roman"/>
+                <w:noProof/>
+              </w:rPr>
+              <w:drawing>
+                <wp:anchor distT="0" distB="0" distL="114300" distR="114300" simplePos="0" relativeHeight="487594496" behindDoc="0" locked="0" layoutInCell="1" allowOverlap="1" wp14:anchorId="79352608" wp14:editId="0700F220">
+                  <wp:simplePos x="0" y="0"/>
+                  <wp:positionH relativeFrom="column">
+                    <wp:posOffset>81280</wp:posOffset>
+                  </wp:positionH>
+                  <wp:positionV relativeFrom="paragraph">
+                    <wp:posOffset>46829</wp:posOffset>
+                  </wp:positionV>
+                  <wp:extent cx="760730" cy="746125"/>
+                  <wp:effectExtent l="0" t="0" r="1270" b="0"/>
+                  <wp:wrapNone/>
+                  <wp:docPr id="1562723993" name="Imagen 1562723993" descr="Forma&#10;&#10;Descripción generada automáticamente con confianza media"/>
+                  <wp:cNvGraphicFramePr>
+                    <a:graphicFrameLocks xmlns:a="http://schemas.openxmlformats.org/drawingml/2006/main" noChangeAspect="1"/>
+                  </wp:cNvGraphicFramePr>
+                  <a:graphic xmlns:a="http://schemas.openxmlformats.org/drawingml/2006/main">
+                    <a:graphicData uri="http://schemas.openxmlformats.org/drawingml/2006/picture">
+                      <pic:pic xmlns:pic="http://schemas.openxmlformats.org/drawingml/2006/picture">
+                        <pic:nvPicPr>
+                          <pic:cNvPr id="1562723993" name="Imagen 1562723993" descr="Forma&#10;&#10;Descripción generada automáticamente con confianza media"/>
+                          <pic:cNvPicPr/>
+                        </pic:nvPicPr>
+                        <pic:blipFill>
+                          <a:blip r:embed="rId9" cstate="print">
+                            <a:extLst>
+                              <a:ext uri="{28A0092B-C50C-407E-A947-70E740481C1C}">
+                                <a14:useLocalDpi xmlns:a14="http://schemas.microsoft.com/office/drawing/2010/main" val="0"/>
+                              </a:ext>
+                            </a:extLst>
+                          </a:blip>
+                          <a:stretch>
+                            <a:fillRect/>
+                          </a:stretch>
+                        </pic:blipFill>
+                        <pic:spPr>
+                          <a:xfrm>
+                            <a:off x="0" y="0"/>
+                            <a:ext cx="760730" cy="746125"/>
+                          </a:xfrm>
+                          <a:prstGeom prst="rect">
+                            <a:avLst/>
+                          </a:prstGeom>
+                        </pic:spPr>
+                      </pic:pic>
+                    </a:graphicData>
+                  </a:graphic>
+                </wp:anchor>
+              </w:drawing>
+            </w:r>
+          </w:p>
+        </w:tc>
+      </w:tr>
+      <w:tr>
+        <w:trPr>
+          <w:trHeight w:val="957"/>
+        </w:trPr>
+        <w:tc>
+          <w:tcPr>
+            <w:tcW w:w="2942" w:type="dxa"/>
+            <w:gridSpan w:val="2"/>
+          </w:tcPr>
+          <w:p>
+            <w:pPr>
+              <w:pStyle w:val="TableParagraph"/>
+              <w:spacing w:line="229" w:lineRule="exact"/>
+              <w:ind w:left="107"/>
+              <w:rPr>
+                <w:rFonts w:ascii="Arial"/>
+                <w:b/>
+                <w:i/>
+                <w:sz w:val="20"/>
+              </w:rPr>
+            </w:pPr>
+            <w:r>
+              <w:rPr>
+                <w:rFonts w:ascii="Arial"/>
+                <w:b/>
+                <w:i/>
+                <w:sz w:val="20"/>
+              </w:rPr>
+              <w:t>Identificador</w:t>
+            </w:r>
+          </w:p>
+        </w:tc>
+        <w:tc>
+          <w:tcPr>
+            <w:tcW w:w="1845" w:type="dxa"/>
+          </w:tcPr>
+          <w:p>
+            <w:pPr>
+              <w:pStyle w:val="TableParagraph"/>
+              <w:ind w:left="108" w:right="129"/>
+              <w:rPr>
+                <w:rFonts w:ascii="Arial" w:hAnsi="Arial"/>
+                <w:i/>
+              </w:rPr>
+            </w:pPr>
+            <w:r>
+              <w:rPr>
+                <w:rFonts w:ascii="Arial" w:hAnsi="Arial"/>
+                <w:i/>
+                <w:sz w:val="20"/>
+              </w:rPr>
+              <w:t>CP - 111031</w:t>
+            </w:r>
+          </w:p>
+        </w:tc>
+        <w:tc>
+          <w:tcPr>
+            <w:tcW w:w="1560" w:type="dxa"/>
+            <w:gridSpan w:val="2"/>
+          </w:tcPr>
+          <w:p>
+            <w:pPr>
+              <w:pStyle w:val="TableParagraph"/>
+              <w:spacing w:line="229" w:lineRule="exact"/>
+              <w:ind w:left="109"/>
+              <w:rPr>
+                <w:rFonts w:ascii="Arial" w:hAnsi="Arial"/>
+                <w:b/>
+                <w:i/>
+                <w:sz w:val="20"/>
+              </w:rPr>
+            </w:pPr>
+            <w:r>
+              <w:rPr>
+                <w:rFonts w:ascii="Arial" w:hAnsi="Arial"/>
+                <w:b/>
+                <w:i/>
+                <w:sz w:val="20"/>
+              </w:rPr>
+              <w:t>Versión</w:t>
+            </w:r>
+          </w:p>
+        </w:tc>
+        <w:tc>
+          <w:tcPr>
+            <w:tcW w:w="2708" w:type="dxa"/>
+            <w:gridSpan w:val="2"/>
+          </w:tcPr>
+          <w:p>
+            <w:pPr>
+              <w:pStyle w:val="TableParagraph"/>
+              <w:ind w:left="109" w:right="98"/>
+              <w:rPr>
+                <w:rFonts w:ascii="Arial" w:hAnsi="Arial"/>
+                <w:i/>
+              </w:rPr>
+            </w:pPr>
+            <w:r>
+              <w:rPr>
+                <w:rFonts w:ascii="Arial" w:hAnsi="Arial"/>
+                <w:i/>
+              </w:rPr>
+              <w:t>111031</w:t>
+            </w:r>
+          </w:p>
+        </w:tc>
+      </w:tr>
+      <w:tr>
+        <w:trPr>
+          <w:trHeight w:val="453"/>
+        </w:trPr>
+        <w:tc>
+          <w:tcPr>
+            <w:tcW w:w="2942" w:type="dxa"/>
+            <w:gridSpan w:val="2"/>
+          </w:tcPr>
+          <w:p>
+            <w:pPr>
+              <w:pStyle w:val="TableParagraph"/>
+              <w:spacing w:before="2"/>
+              <w:ind w:left="107"/>
+              <w:rPr>
+                <w:rFonts w:ascii="Arial"/>
+                <w:b/>
+                <w:i/>
+                <w:sz w:val="20"/>
+              </w:rPr>
+            </w:pPr>
+            <w:r>
+              <w:rPr>
+                <w:rFonts w:ascii="Arial"/>
+                <w:b/>
+                <w:i/>
+                <w:sz w:val="20"/>
+              </w:rPr>
+              <w:t>Responsable</w:t>
+            </w:r>
+          </w:p>
+        </w:tc>
+        <w:tc>
+          <w:tcPr>
+            <w:tcW w:w="6113" w:type="dxa"/>
+            <w:gridSpan w:val="5"/>
+          </w:tcPr>
+          <w:p>
+            <w:pPr>
+              <w:pStyle w:val="TableParagraph"/>
+              <w:ind w:left="108"/>
+              <w:rPr>
+                <w:rFonts w:ascii="Arial"/>
+                <w:i/>
+              </w:rPr>
+            </w:pPr>
+            <w:r>
+              <w:rPr>
+                <w:rFonts w:ascii="Arial"/>
+                <w:i/>
+              </w:rPr>
+              <w:t>ENCARGADOS DE TESTING Y CREACION DEL SISTEMA CHEFCITO</w:t>
+            </w:r>
+          </w:p>
+        </w:tc>
+      </w:tr>
+      <w:tr>
+        <w:trPr>
+          <w:trHeight w:val="453"/>
+        </w:trPr>
+        <w:tc>
+          <w:tcPr>
+            <w:tcW w:w="2942" w:type="dxa"/>
+            <w:gridSpan w:val="2"/>
+          </w:tcPr>
+          <w:p>
+            <w:pPr>
+              <w:pStyle w:val="TableParagraph"/>
+              <w:ind w:left="107"/>
+              <w:rPr>
+                <w:rFonts w:ascii="Arial"/>
+                <w:b/>
+                <w:i/>
+                <w:sz w:val="20"/>
+              </w:rPr>
+            </w:pPr>
+            <w:r>
+              <w:rPr>
+                <w:rFonts w:ascii="Arial"/>
+                <w:b/>
+                <w:i/>
+                <w:sz w:val="20"/>
+              </w:rPr>
+              <w:t>Nombre</w:t>
+            </w:r>
+            <w:r>
+              <w:rPr>
+                <w:rFonts w:ascii="Arial"/>
+                <w:b/>
+                <w:i/>
+                <w:spacing w:val="-3"/>
+                <w:sz w:val="20"/>
+              </w:rPr>
+              <w:t xml:space="preserve"> </w:t>
+            </w:r>
+            <w:r>
+              <w:rPr>
+                <w:rFonts w:ascii="Arial"/>
+                <w:b/>
+                <w:i/>
+                <w:sz w:val="20"/>
+              </w:rPr>
+              <w:t>del caso</w:t>
+            </w:r>
+            <w:r>
+              <w:rPr>
+                <w:rFonts w:ascii="Arial"/>
+                <w:b/>
+                <w:i/>
+                <w:spacing w:val="-2"/>
+                <w:sz w:val="20"/>
+              </w:rPr>
+              <w:t xml:space="preserve"> </w:t>
+            </w:r>
+            <w:r>
+              <w:rPr>
+                <w:rFonts w:ascii="Arial"/>
+                <w:b/>
+                <w:i/>
+                <w:sz w:val="20"/>
+              </w:rPr>
+              <w:t>de</w:t>
+            </w:r>
+            <w:r>
+              <w:rPr>
+                <w:rFonts w:ascii="Arial"/>
+                <w:b/>
+                <w:i/>
+                <w:spacing w:val="-2"/>
+                <w:sz w:val="20"/>
+              </w:rPr>
+              <w:t xml:space="preserve"> </w:t>
+            </w:r>
+            <w:r>
+              <w:rPr>
+                <w:rFonts w:ascii="Arial"/>
+                <w:b/>
+                <w:i/>
+                <w:sz w:val="20"/>
+              </w:rPr>
+              <w:t>prueba</w:t>
+            </w:r>
+          </w:p>
+        </w:tc>
+        <w:tc>
+          <w:tcPr>
+            <w:tcW w:w="6113" w:type="dxa"/>
+            <w:gridSpan w:val="5"/>
+          </w:tcPr>
+          <w:p>
+            <w:pPr>
+              <w:pStyle w:val="TableParagraph"/>
+              <w:spacing w:line="251" w:lineRule="exact"/>
+              <w:ind w:left="108"/>
+              <w:rPr>
+                <w:rFonts w:ascii="Arial"/>
+                <w:i/>
+              </w:rPr>
+            </w:pPr>
+            <w:r>
+              <w:rPr>
+                <w:rFonts w:ascii="Arial"/>
+                <w:i/>
+              </w:rPr>
+              <w:t>PROYECTO CHEFCITO</w:t>
+            </w:r>
+          </w:p>
+        </w:tc>
+      </w:tr>
+      <w:tr>
+        <w:trPr>
+          <w:trHeight w:val="431"/>
+        </w:trPr>
+        <w:tc>
+          <w:tcPr>
+            <w:tcW w:w="4787" w:type="dxa"/>
+            <w:gridSpan w:val="3"/>
+          </w:tcPr>
+          <w:p>
+            <w:pPr>
+              <w:pStyle w:val="TableParagraph"/>
+              <w:spacing w:line="229" w:lineRule="exact"/>
+              <w:ind w:left="107"/>
+              <w:rPr>
+                <w:rFonts w:ascii="Arial" w:hAnsi="Arial"/>
+                <w:b/>
+                <w:i/>
+                <w:sz w:val="20"/>
+              </w:rPr>
+            </w:pPr>
+            <w:r>
+              <w:rPr>
+                <w:rFonts w:ascii="Arial" w:hAnsi="Arial"/>
+                <w:b/>
+                <w:i/>
+                <w:sz w:val="20"/>
+              </w:rPr>
+              <w:t>Módulo</w:t>
+            </w:r>
+          </w:p>
+        </w:tc>
+        <w:tc>
+          <w:tcPr>
+            <w:tcW w:w="4268" w:type="dxa"/>
+            <w:gridSpan w:val="4"/>
+          </w:tcPr>
+          <w:p>
+            <w:pPr>
+              <w:pStyle w:val="TableParagraph"/>
+              <w:spacing w:line="229" w:lineRule="exact"/>
+              <w:ind w:left="109"/>
+              <w:rPr>
+                <w:rFonts w:ascii="Arial" w:hAnsi="Arial"/>
+                <w:b/>
+                <w:i/>
+                <w:sz w:val="20"/>
+              </w:rPr>
+            </w:pPr>
+            <w:r>
+              <w:rPr>
+                <w:rFonts w:ascii="Arial" w:hAnsi="Arial"/>
+                <w:b/>
+                <w:i/>
+                <w:sz w:val="20"/>
+              </w:rPr>
+              <w:t>Submódulo</w:t>
+            </w:r>
+          </w:p>
+        </w:tc>
+      </w:tr>
+      <w:tr>
+        <w:trPr>
+          <w:trHeight w:val="705"/>
+        </w:trPr>
+        <w:tc>
+          <w:tcPr>
+            <w:tcW w:w="4787" w:type="dxa"/>
+            <w:gridSpan w:val="3"/>
+          </w:tcPr>
+          <w:p>
+            <w:pPr>
+              <w:pStyle w:val="TableParagraph"/>
+              <w:ind w:left="107" w:right="363"/>
+              <w:rPr>
+                <w:rFonts w:ascii="Arial" w:hAnsi="Arial"/>
+                <w:i/>
+              </w:rPr>
+            </w:pPr>
+            <w:r>
+              <w:rPr>
+                <w:rFonts w:ascii="Arial" w:hAnsi="Arial"/>
+                <w:i/>
+                <w:sz w:val="20"/>
+              </w:rPr>
+              <w:t>SISTEMA DE VALIDACION Y REGISTRO</w:t>
+            </w:r>
+          </w:p>
+        </w:tc>
+        <w:tc>
+          <w:tcPr>
+            <w:tcW w:w="4268" w:type="dxa"/>
+            <w:gridSpan w:val="4"/>
+          </w:tcPr>
+          <w:p>
+            <w:pPr>
+              <w:pStyle w:val="TableParagraph"/>
+              <w:ind w:left="109" w:right="429"/>
+              <w:rPr>
+                <w:rFonts w:ascii="Arial" w:hAnsi="Arial"/>
+                <w:i/>
+              </w:rPr>
+            </w:pPr>
+            <w:r>
+              <w:rPr>
+                <w:rFonts w:ascii="Arial" w:hAnsi="Arial"/>
+                <w:i/>
+                <w:sz w:val="20"/>
+              </w:rPr>
+              <w:t>COMPROBACION DE BASE DE DATOS</w:t>
+            </w:r>
+          </w:p>
+        </w:tc>
+      </w:tr>
+      <w:tr>
+        <w:trPr>
+          <w:trHeight w:val="429"/>
+        </w:trPr>
+        <w:tc>
+          <w:tcPr>
+            <w:tcW w:w="9055" w:type="dxa"/>
+            <w:gridSpan w:val="7"/>
+          </w:tcPr>
+          <w:p>
+            <w:pPr>
+              <w:pStyle w:val="TableParagraph"/>
+              <w:spacing w:line="229" w:lineRule="exact"/>
+              <w:ind w:left="107"/>
+              <w:rPr>
+                <w:rFonts w:ascii="Arial"/>
+                <w:b/>
+                <w:i/>
+                <w:sz w:val="20"/>
+              </w:rPr>
+            </w:pPr>
+            <w:r>
+              <w:rPr>
+                <w:rFonts w:ascii="Arial"/>
+                <w:b/>
+                <w:i/>
+                <w:sz w:val="20"/>
+              </w:rPr>
+              <w:t>Formulario</w:t>
+            </w:r>
+          </w:p>
+        </w:tc>
+      </w:tr>
+      <w:tr>
+        <w:trPr>
+          <w:trHeight w:val="453"/>
+        </w:trPr>
+        <w:tc>
+          <w:tcPr>
+            <w:tcW w:w="9055" w:type="dxa"/>
+            <w:gridSpan w:val="7"/>
+          </w:tcPr>
+          <w:p>
+            <w:pPr>
+              <w:pStyle w:val="TableParagraph"/>
+              <w:spacing w:line="250" w:lineRule="exact"/>
+              <w:ind w:left="107"/>
+              <w:rPr>
+                <w:rFonts w:ascii="Arial" w:hAnsi="Arial"/>
+                <w:i/>
+              </w:rPr>
+            </w:pPr>
+            <w:r>
+              <w:rPr>
+                <w:rFonts w:ascii="Arial" w:hAnsi="Arial"/>
+                <w:i/>
+                <w:sz w:val="20"/>
+              </w:rPr>
+              <w:t xml:space="preserve"> </w:t>
+            </w:r>
+            <w:r>
+              <w:rPr>
+                <w:rFonts w:ascii="Arial" w:hAnsi="Arial"/>
+                <w:i/>
+                <w:sz w:val="20"/>
+              </w:rPr>
+              <w:t>Inicio de sesión</w:t>
+            </w:r>
+          </w:p>
+        </w:tc>
+      </w:tr>
+      <w:tr>
+        <w:trPr>
+          <w:trHeight w:val="429"/>
+        </w:trPr>
+        <w:tc>
+          <w:tcPr>
+            <w:tcW w:w="9055" w:type="dxa"/>
+            <w:gridSpan w:val="7"/>
+          </w:tcPr>
+          <w:p>
+            <w:pPr>
+              <w:pStyle w:val="TableParagraph"/>
+              <w:spacing w:line="229" w:lineRule="exact"/>
+              <w:ind w:left="107"/>
+              <w:rPr>
+                <w:rFonts w:ascii="Arial" w:hAnsi="Arial"/>
+                <w:b/>
+                <w:i/>
+                <w:sz w:val="20"/>
+              </w:rPr>
+            </w:pPr>
+            <w:r>
+              <w:rPr>
+                <w:rFonts w:ascii="Arial" w:hAnsi="Arial"/>
+                <w:b/>
+                <w:i/>
+                <w:sz w:val="20"/>
+              </w:rPr>
+              <w:t>Descripción</w:t>
+            </w:r>
+            <w:r>
+              <w:rPr>
+                <w:rFonts w:ascii="Arial" w:hAnsi="Arial"/>
+                <w:b/>
+                <w:i/>
+                <w:spacing w:val="-2"/>
+                <w:sz w:val="20"/>
+              </w:rPr>
+              <w:t xml:space="preserve"> </w:t>
+            </w:r>
+            <w:r>
+              <w:rPr>
+                <w:rFonts w:ascii="Arial" w:hAnsi="Arial"/>
+                <w:b/>
+                <w:i/>
+                <w:sz w:val="20"/>
+              </w:rPr>
+              <w:t>de la</w:t>
+            </w:r>
+            <w:r>
+              <w:rPr>
+                <w:rFonts w:ascii="Arial" w:hAnsi="Arial"/>
+                <w:b/>
+                <w:i/>
+                <w:spacing w:val="-3"/>
+                <w:sz w:val="20"/>
+              </w:rPr>
+              <w:t xml:space="preserve"> </w:t>
+            </w:r>
+            <w:r>
+              <w:rPr>
+                <w:rFonts w:ascii="Arial" w:hAnsi="Arial"/>
+                <w:b/>
+                <w:i/>
+                <w:sz w:val="20"/>
+              </w:rPr>
+              <w:t>prueba</w:t>
+            </w:r>
+          </w:p>
+        </w:tc>
+      </w:tr>
+      <w:tr>
+        <w:trPr>
+          <w:trHeight w:val="470"/>
+        </w:trPr>
+        <w:tc>
+          <w:tcPr>
+            <w:tcW w:w="9055" w:type="dxa"/>
+            <w:gridSpan w:val="7"/>
+          </w:tcPr>
+          <w:p>
+            <w:pPr>
+              <w:pStyle w:val="TableParagraph"/>
+              <w:ind w:left="107"/>
+              <w:rPr>
+                <w:rFonts w:ascii="Arial"/>
+                <w:i/>
+              </w:rPr>
+            </w:pPr>
+            <w:r>
+              <w:rPr>
+                <w:rFonts w:ascii="Arial"/>
+                <w:i/>
+              </w:rPr>
+              <w:t>Realizaremos un testeo en forma de caja negra para analizar cada parte del programa y as</w:t>
+            </w:r>
+            <w:r>
+              <w:rPr>
+                <w:rFonts w:ascii="Arial"/>
+                <w:i/>
+              </w:rPr>
+              <w:t>í</w:t>
+            </w:r>
+            <w:r>
+              <w:rPr>
+                <w:rFonts w:ascii="Arial"/>
+                <w:i/>
+              </w:rPr>
+              <w:t xml:space="preserve"> solucionar los errores que est</w:t>
+            </w:r>
+            <w:r>
+              <w:rPr>
+                <w:rFonts w:ascii="Arial"/>
+                <w:i/>
+              </w:rPr>
+              <w:t>é</w:t>
+            </w:r>
+            <w:r>
+              <w:rPr>
+                <w:rFonts w:ascii="Arial"/>
+                <w:i/>
+              </w:rPr>
+              <w:t>n presentes.</w:t>
+            </w:r>
+          </w:p>
+        </w:tc>
+      </w:tr>
+      <w:tr>
+        <w:trPr>
+          <w:trHeight w:val="432"/>
+        </w:trPr>
+        <w:tc>
+          <w:tcPr>
+            <w:tcW w:w="9055" w:type="dxa"/>
+            <w:gridSpan w:val="7"/>
+          </w:tcPr>
+          <w:p>
+            <w:pPr>
+              <w:pStyle w:val="TableParagraph"/>
+              <w:spacing w:before="2"/>
+              <w:ind w:left="107"/>
+              <w:rPr>
+                <w:rFonts w:ascii="Arial"/>
+                <w:b/>
+                <w:i/>
+                <w:sz w:val="20"/>
+              </w:rPr>
+            </w:pPr>
+            <w:r>
+              <w:rPr>
+                <w:rFonts w:ascii="Arial"/>
+                <w:b/>
+                <w:i/>
+                <w:sz w:val="20"/>
+              </w:rPr>
+              <w:t>Resultados</w:t>
+            </w:r>
+            <w:r>
+              <w:rPr>
+                <w:rFonts w:ascii="Arial"/>
+                <w:b/>
+                <w:i/>
+                <w:spacing w:val="-4"/>
+                <w:sz w:val="20"/>
+              </w:rPr>
+              <w:t xml:space="preserve"> </w:t>
+            </w:r>
+            <w:r>
+              <w:rPr>
+                <w:rFonts w:ascii="Arial"/>
+                <w:b/>
+                <w:i/>
+                <w:sz w:val="20"/>
+              </w:rPr>
+              <w:t>esperados</w:t>
+            </w:r>
+          </w:p>
+        </w:tc>
+      </w:tr>
+      <w:tr>
+        <w:trPr>
+          <w:trHeight w:val="470"/>
+        </w:trPr>
+        <w:tc>
+          <w:tcPr>
+            <w:tcW w:w="9055" w:type="dxa"/>
+            <w:gridSpan w:val="7"/>
+          </w:tcPr>
+          <w:p>
+            <w:pPr>
+              <w:pStyle w:val="TableParagraph"/>
+              <w:spacing w:line="250" w:lineRule="exact"/>
+              <w:ind w:left="107"/>
+              <w:rPr>
+                <w:rFonts w:ascii="Arial" w:hAnsi="Arial"/>
+                <w:i/>
+              </w:rPr>
+            </w:pPr>
+            <w:r>
+              <w:rPr>
+                <w:rFonts w:ascii="Arial" w:hAnsi="Arial"/>
+                <w:i/>
+              </w:rPr>
+              <w:lastRenderedPageBreak/>
+              <w:t>Al “subir” datos vacíos a la base de datos, no debe permitir realizar la conexión por el hecho de que no hay datos posibles a subir</w:t>
+            </w:r>
+          </w:p>
+        </w:tc>
+      </w:tr>
+      <w:tr>
+        <w:trPr>
+          <w:trHeight w:val="429"/>
+        </w:trPr>
+        <w:tc>
+          <w:tcPr>
+            <w:tcW w:w="9055" w:type="dxa"/>
+            <w:gridSpan w:val="7"/>
+          </w:tcPr>
+          <w:p>
+            <w:pPr>
+              <w:pStyle w:val="TableParagraph"/>
+              <w:spacing w:line="229" w:lineRule="exact"/>
+              <w:ind w:left="107"/>
+              <w:rPr>
+                <w:rFonts w:ascii="Arial"/>
+                <w:b/>
+                <w:i/>
+                <w:sz w:val="20"/>
+              </w:rPr>
+            </w:pPr>
+            <w:r>
+              <w:rPr>
+                <w:rFonts w:ascii="Arial"/>
+                <w:b/>
+                <w:i/>
+                <w:sz w:val="20"/>
+              </w:rPr>
+              <w:t>Resultados</w:t>
+            </w:r>
+            <w:r>
+              <w:rPr>
+                <w:rFonts w:ascii="Arial"/>
+                <w:b/>
+                <w:i/>
+                <w:spacing w:val="-3"/>
+                <w:sz w:val="20"/>
+              </w:rPr>
+              <w:t xml:space="preserve"> </w:t>
+            </w:r>
+            <w:r>
+              <w:rPr>
+                <w:rFonts w:ascii="Arial"/>
+                <w:b/>
+                <w:i/>
+                <w:sz w:val="20"/>
+              </w:rPr>
+              <w:t>reales</w:t>
+            </w:r>
+          </w:p>
+          <w:p>
+            <w:pPr>
+              <w:pStyle w:val="TableParagraph"/>
+              <w:spacing w:line="229" w:lineRule="exact"/>
+              <w:ind w:left="107"/>
+              <w:rPr>
+                <w:rFonts w:ascii="Arial"/>
+                <w:bCs/>
+                <w:iCs/>
+                <w:sz w:val="20"/>
+              </w:rPr>
+            </w:pPr>
+          </w:p>
+        </w:tc>
+      </w:tr>
+      <w:tr>
+        <w:trPr>
+          <w:trHeight w:val="453"/>
+        </w:trPr>
+        <w:tc>
+          <w:tcPr>
+            <w:tcW w:w="9055" w:type="dxa"/>
+            <w:gridSpan w:val="7"/>
+          </w:tcPr>
+          <w:p>
+            <w:pPr>
+              <w:pStyle w:val="TableParagraph"/>
+              <w:spacing w:line="250" w:lineRule="exact"/>
+              <w:ind w:left="107"/>
+              <w:rPr>
+                <w:rFonts w:ascii="Arial" w:hAnsi="Arial"/>
+                <w:i/>
+              </w:rPr>
+            </w:pPr>
+            <w:r>
+              <w:rPr>
+                <w:rFonts w:ascii="Arial" w:hAnsi="Arial"/>
+                <w:i/>
+              </w:rPr>
+              <w:t xml:space="preserve">el sistema no deja subir los datos con campos </w:t>
+            </w:r>
+            <w:proofErr w:type="spellStart"/>
+            <w:r>
+              <w:rPr>
+                <w:rFonts w:ascii="Arial" w:hAnsi="Arial"/>
+                <w:i/>
+              </w:rPr>
+              <w:t>vacios</w:t>
+            </w:r>
+            <w:proofErr w:type="spellEnd"/>
+          </w:p>
+        </w:tc>
+      </w:tr>
+      <w:tr>
+        <w:trPr>
+          <w:trHeight w:val="429"/>
+        </w:trPr>
+        <w:tc>
+          <w:tcPr>
+            <w:tcW w:w="9055" w:type="dxa"/>
+            <w:gridSpan w:val="7"/>
+          </w:tcPr>
+          <w:p>
+            <w:pPr>
+              <w:pStyle w:val="TableParagraph"/>
+              <w:spacing w:line="229" w:lineRule="exact"/>
+              <w:ind w:left="107"/>
+              <w:rPr>
+                <w:rFonts w:ascii="Arial"/>
+                <w:b/>
+                <w:i/>
+                <w:sz w:val="20"/>
+              </w:rPr>
+            </w:pPr>
+            <w:r>
+              <w:rPr>
+                <w:rFonts w:ascii="Arial"/>
+                <w:b/>
+                <w:i/>
+                <w:sz w:val="20"/>
+              </w:rPr>
+              <w:t>Error</w:t>
+            </w:r>
+          </w:p>
+        </w:tc>
+      </w:tr>
+      <w:tr>
+        <w:trPr>
+          <w:trHeight w:val="429"/>
+        </w:trPr>
+        <w:tc>
+          <w:tcPr>
+            <w:tcW w:w="9055" w:type="dxa"/>
+            <w:gridSpan w:val="7"/>
+          </w:tcPr>
+          <w:p>
+            <w:pPr>
+              <w:pStyle w:val="TableParagraph"/>
+              <w:spacing w:line="229" w:lineRule="exact"/>
+              <w:ind w:left="107"/>
+              <w:rPr>
+                <w:rFonts w:ascii="Arial"/>
+                <w:b/>
+                <w:i/>
+                <w:sz w:val="20"/>
+              </w:rPr>
+            </w:pPr>
+            <w:r>
+              <w:rPr>
+                <w:rFonts w:ascii="Arial"/>
+                <w:bCs/>
+                <w:iCs/>
+                <w:sz w:val="20"/>
+              </w:rPr>
+              <w:t>el sistema no permite la conexi</w:t>
+            </w:r>
+            <w:r>
+              <w:rPr>
+                <w:rFonts w:ascii="Arial"/>
+                <w:bCs/>
+                <w:iCs/>
+                <w:sz w:val="20"/>
+              </w:rPr>
+              <w:t>ó</w:t>
+            </w:r>
+            <w:r>
+              <w:rPr>
+                <w:rFonts w:ascii="Arial"/>
+                <w:bCs/>
+                <w:iCs/>
+                <w:sz w:val="20"/>
+              </w:rPr>
+              <w:t>n con la base de datos</w:t>
+            </w:r>
+          </w:p>
+        </w:tc>
+      </w:tr>
+      <w:tr>
+        <w:trPr>
+          <w:trHeight w:val="429"/>
+        </w:trPr>
+        <w:tc>
+          <w:tcPr>
+            <w:tcW w:w="9055" w:type="dxa"/>
+            <w:gridSpan w:val="7"/>
+          </w:tcPr>
+          <w:p>
+            <w:pPr>
+              <w:pStyle w:val="TableParagraph"/>
+              <w:spacing w:before="2"/>
+              <w:ind w:left="107"/>
+              <w:rPr>
+                <w:rFonts w:ascii="Arial"/>
+                <w:b/>
+                <w:i/>
+                <w:sz w:val="20"/>
+              </w:rPr>
+            </w:pPr>
+            <w:r>
+              <w:rPr>
+                <w:rFonts w:ascii="Arial"/>
+                <w:b/>
+                <w:i/>
+                <w:sz w:val="20"/>
+              </w:rPr>
+              <w:t>Imagen</w:t>
+            </w:r>
+          </w:p>
+          <w:p>
+            <w:pPr>
+              <w:pStyle w:val="TableParagraph"/>
+              <w:spacing w:line="229" w:lineRule="exact"/>
+              <w:ind w:left="107"/>
+              <w:rPr>
+                <w:rFonts w:ascii="Arial"/>
+                <w:b/>
+                <w:i/>
+                <w:sz w:val="20"/>
+              </w:rPr>
+            </w:pPr>
+          </w:p>
+        </w:tc>
+      </w:tr>
+      <w:tr>
+        <w:trPr>
+          <w:trHeight w:val="429"/>
+        </w:trPr>
+        <w:tc>
+          <w:tcPr>
+            <w:tcW w:w="9055" w:type="dxa"/>
+            <w:gridSpan w:val="7"/>
+          </w:tcPr>
+          <w:p>
+            <w:pPr>
+              <w:pStyle w:val="TableParagraph"/>
+              <w:spacing w:line="229" w:lineRule="exact"/>
+              <w:ind w:left="107"/>
+              <w:rPr>
+                <w:rFonts w:ascii="Arial"/>
+                <w:b/>
+                <w:i/>
+                <w:sz w:val="20"/>
+              </w:rPr>
+            </w:pPr>
+            <w:r>
+              <w:rPr>
+                <w:rFonts w:ascii="Arial"/>
+                <w:b/>
+                <w:i/>
+                <w:sz w:val="20"/>
+              </w:rPr>
+              <w:drawing>
+                <wp:anchor distT="0" distB="0" distL="114300" distR="114300" simplePos="0" relativeHeight="487596544" behindDoc="0" locked="0" layoutInCell="1" allowOverlap="1" wp14:anchorId="40575578" wp14:editId="06F6CCA0">
+                  <wp:simplePos x="0" y="0"/>
+                  <wp:positionH relativeFrom="column">
+                    <wp:posOffset>0</wp:posOffset>
+                  </wp:positionH>
+                  <wp:positionV relativeFrom="paragraph">
+                    <wp:posOffset>0</wp:posOffset>
+                  </wp:positionV>
+                  <wp:extent cx="5743575" cy="2946400"/>
+                  <wp:effectExtent l="0" t="0" r="9525" b="6350"/>
+                  <wp:wrapSquare wrapText="bothSides"/>
+                  <wp:docPr id="2014193242" name="Imagen 1"/>
+                  <wp:cNvGraphicFramePr>
+                    <a:graphicFrameLocks xmlns:a="http://schemas.openxmlformats.org/drawingml/2006/main" noChangeAspect="1"/>
+                  </wp:cNvGraphicFramePr>
+                  <a:graphic xmlns:a="http://schemas.openxmlformats.org/drawingml/2006/main">
+                    <a:graphicData uri="http://schemas.openxmlformats.org/drawingml/2006/picture">
+                      <pic:pic xmlns:pic="http://schemas.openxmlformats.org/drawingml/2006/picture">
+                        <pic:nvPicPr>
+                          <pic:cNvPr id="2014193242" name=""/>
+                          <pic:cNvPicPr/>
+                        </pic:nvPicPr>
+                        <pic:blipFill>
+                          <a:blip r:embed="rId14" cstate="print">
+                            <a:extLst>
+                              <a:ext uri="{28A0092B-C50C-407E-A947-70E740481C1C}">
+                                <a14:useLocalDpi xmlns:a14="http://schemas.microsoft.com/office/drawing/2010/main" val="0"/>
+                              </a:ext>
+                            </a:extLst>
+                          </a:blip>
+                          <a:stretch>
+                            <a:fillRect/>
+                          </a:stretch>
+                        </pic:blipFill>
+                        <pic:spPr>
+                          <a:xfrm>
+                            <a:off x="0" y="0"/>
+                            <a:ext cx="5743575" cy="2946400"/>
+                          </a:xfrm>
+                          <a:prstGeom prst="rect">
+                            <a:avLst/>
+                          </a:prstGeom>
+                        </pic:spPr>
+                      </pic:pic>
+                    </a:graphicData>
+                  </a:graphic>
+                </wp:anchor>
+              </w:drawing>
+            </w:r>
+          </w:p>
+        </w:tc>
+      </w:tr>
+    </w:tbl>
+    <w:p>
+      <w:pPr>
+        <w:spacing w:line="229" w:lineRule="exact"/>
+        <w:rPr>
+          <w:rFonts w:ascii="Arial"/>
+          <w:sz w:val="20"/>
+        </w:rPr>
+        <w:sectPr>
+          <w:pgSz w:w="12240" w:h="15840"/>
+          <w:pgMar w:top="700" w:right="1200" w:bottom="280" w:left="1480" w:header="513" w:footer="0" w:gutter="0"/>
+          <w:cols w:space="720"/>
+        </w:sectPr>
+      </w:pPr>
     </w:p>
     <w:p>
       <w:pPr>
@@ -10268,211 +13280,16 @@
           </w:p>
         </w:tc>
       </w:tr>
-      <w:tr>
-        <w:trPr>
-          <w:trHeight w:val="244"/>
-        </w:trPr>
-        <w:tc>
-          <w:tcPr>
-            <w:tcW w:w="3653" w:type="dxa"/>
-          </w:tcPr>
-          <w:p>
-            <w:pPr>
-              <w:pStyle w:val="TableParagraph"/>
-              <w:spacing w:before="2"/>
-              <w:ind w:left="107"/>
-              <w:rPr>
-                <w:rFonts w:ascii="Verdana"/>
-                <w:sz w:val="16"/>
-              </w:rPr>
-            </w:pPr>
-            <w:r>
-              <w:rPr>
-                <w:rFonts w:ascii="Verdana"/>
-                <w:sz w:val="16"/>
-              </w:rPr>
-              <w:lastRenderedPageBreak/>
-              <w:t>7.</w:t>
-            </w:r>
-          </w:p>
-        </w:tc>
-        <w:tc>
-          <w:tcPr>
-            <w:tcW w:w="1558" w:type="dxa"/>
-            <w:shd w:val="clear" w:color="auto" w:fill="BEBEBE"/>
-          </w:tcPr>
-          <w:p>
-            <w:pPr>
-              <w:pStyle w:val="TableParagraph"/>
-              <w:rPr>
-                <w:rFonts w:ascii="Times New Roman"/>
-                <w:sz w:val="16"/>
-              </w:rPr>
-            </w:pPr>
-          </w:p>
-        </w:tc>
-        <w:tc>
-          <w:tcPr>
-            <w:tcW w:w="1418" w:type="dxa"/>
-          </w:tcPr>
-          <w:p>
-            <w:pPr>
-              <w:pStyle w:val="TableParagraph"/>
-              <w:rPr>
-                <w:rFonts w:ascii="Times New Roman"/>
-                <w:sz w:val="16"/>
-              </w:rPr>
-            </w:pPr>
-          </w:p>
-        </w:tc>
-        <w:tc>
-          <w:tcPr>
-            <w:tcW w:w="1277" w:type="dxa"/>
-          </w:tcPr>
-          <w:p>
-            <w:pPr>
-              <w:pStyle w:val="TableParagraph"/>
-              <w:rPr>
-                <w:rFonts w:ascii="Times New Roman"/>
-                <w:sz w:val="16"/>
-              </w:rPr>
-            </w:pPr>
-          </w:p>
-        </w:tc>
-        <w:tc>
-          <w:tcPr>
-            <w:tcW w:w="1416" w:type="dxa"/>
-          </w:tcPr>
-          <w:p>
-            <w:pPr>
-              <w:pStyle w:val="TableParagraph"/>
-              <w:rPr>
-                <w:rFonts w:ascii="Times New Roman"/>
-                <w:sz w:val="16"/>
-              </w:rPr>
-            </w:pPr>
-          </w:p>
-        </w:tc>
-      </w:tr>
     </w:tbl>
     <w:p>
       <w:pPr>
-        <w:rPr>
-          <w:rFonts w:ascii="Times New Roman"/>
-          <w:sz w:val="16"/>
-        </w:rPr>
-        <w:sectPr>
-          <w:pgSz w:w="12240" w:h="15840"/>
-          <w:pgMar w:top="1980" w:right="1200" w:bottom="280" w:left="1480" w:header="513" w:footer="0" w:gutter="0"/>
-          <w:cols w:space="720"/>
-        </w:sectPr>
-      </w:pPr>
-    </w:p>
-    <w:p>
-      <w:pPr>
-        <w:pStyle w:val="Textoindependiente"/>
-        <w:spacing w:before="5"/>
-        <w:rPr>
-          <w:rFonts w:ascii="Cambria"/>
-          <w:sz w:val="18"/>
-        </w:rPr>
-      </w:pPr>
-    </w:p>
-    <w:p>
-      <w:pPr>
         <w:spacing w:before="63"/>
-        <w:ind w:left="222"/>
         <w:rPr>
           <w:rFonts w:ascii="Calibri"/>
           <w:b/>
           <w:sz w:val="18"/>
         </w:rPr>
       </w:pPr>
-      <w:r>
-        <w:rPr>
-          <w:rFonts w:ascii="Calibri"/>
-          <w:b/>
-          <w:color w:val="4F81BC"/>
-          <w:sz w:val="18"/>
-        </w:rPr>
-        <w:t>Tabla</w:t>
-      </w:r>
-      <w:r>
-        <w:rPr>
-          <w:rFonts w:ascii="Calibri"/>
-          <w:b/>
-          <w:color w:val="4F81BC"/>
-          <w:spacing w:val="-3"/>
-          <w:sz w:val="18"/>
-        </w:rPr>
-        <w:t xml:space="preserve"> </w:t>
-      </w:r>
-      <w:r>
-        <w:rPr>
-          <w:rFonts w:ascii="Calibri"/>
-          <w:b/>
-          <w:color w:val="4F81BC"/>
-          <w:sz w:val="18"/>
-        </w:rPr>
-        <w:t>2</w:t>
-      </w:r>
-      <w:r>
-        <w:rPr>
-          <w:rFonts w:ascii="Calibri"/>
-          <w:b/>
-          <w:color w:val="4F81BC"/>
-          <w:spacing w:val="-2"/>
-          <w:sz w:val="18"/>
-        </w:rPr>
-        <w:t xml:space="preserve"> </w:t>
-      </w:r>
-      <w:r>
-        <w:rPr>
-          <w:rFonts w:ascii="Calibri"/>
-          <w:b/>
-          <w:color w:val="4F81BC"/>
-          <w:sz w:val="18"/>
-        </w:rPr>
-        <w:t>Matriz</w:t>
-      </w:r>
-      <w:r>
-        <w:rPr>
-          <w:rFonts w:ascii="Calibri"/>
-          <w:b/>
-          <w:color w:val="4F81BC"/>
-          <w:spacing w:val="-2"/>
-          <w:sz w:val="18"/>
-        </w:rPr>
-        <w:t xml:space="preserve"> </w:t>
-      </w:r>
-      <w:r>
-        <w:rPr>
-          <w:rFonts w:ascii="Calibri"/>
-          <w:b/>
-          <w:color w:val="4F81BC"/>
-          <w:sz w:val="18"/>
-        </w:rPr>
-        <w:t>de</w:t>
-      </w:r>
-      <w:r>
-        <w:rPr>
-          <w:rFonts w:ascii="Calibri"/>
-          <w:b/>
-          <w:color w:val="4F81BC"/>
-          <w:spacing w:val="-2"/>
-          <w:sz w:val="18"/>
-        </w:rPr>
-        <w:t xml:space="preserve"> </w:t>
-      </w:r>
-      <w:r>
-        <w:rPr>
-          <w:rFonts w:ascii="Calibri"/>
-          <w:b/>
-          <w:color w:val="4F81BC"/>
-          <w:sz w:val="18"/>
-        </w:rPr>
-        <w:t>responsabilidades</w:t>
-      </w:r>
     </w:p>
     <w:sectPr>
       <w:pgSz w:w="12240" w:h="15840"/>
@@ -11090,7 +13907,6 @@
   <w:style w:type="character" w:default="1" w:styleId="Fuentedeprrafopredeter">
     <w:name w:val="Default Paragraph Font"/>
     <w:uiPriority w:val="1"/>
-    <w:semiHidden/>
     <w:unhideWhenUsed/>
   </w:style>
   <w:style w:type="table" w:default="1" w:styleId="Tablanormal">
@@ -11133,6 +13949,7 @@
   <w:style w:type="paragraph" w:styleId="Textoindependiente">
     <w:name w:val="Body Text"/>
     <w:basedOn w:val="Normal"/>
+    <w:link w:val="TextoindependienteCar"/>
     <w:uiPriority w:val="1"/>
     <w:qFormat/>
     <w:rPr>
@@ -11178,6 +13995,21 @@
     <w:qFormat/>
     <w:rPr>
       <w:rFonts w:ascii="Arial MT" w:eastAsia="Arial MT" w:hAnsi="Arial MT" w:cs="Arial MT"/>
+    </w:rPr>
+  </w:style>
+  <w:style w:type="character" w:customStyle="1" w:styleId="TextoindependienteCar">
+    <w:name w:val="Texto independiente Car"/>
+    <w:basedOn w:val="Fuentedeprrafopredeter"/>
+    <w:link w:val="Textoindependiente"/>
+    <w:uiPriority w:val="1"/>
+    <w:rsid w:val="00B94848"/>
+    <w:rPr>
+      <w:rFonts w:ascii="Verdana" w:eastAsia="Verdana" w:hAnsi="Verdana" w:cs="Verdana"/>
+      <w:i/>
+      <w:iCs/>
+      <w:sz w:val="24"/>
+      <w:szCs w:val="24"/>
+      <w:lang w:val="es-ES"/>
     </w:rPr>
   </w:style>
 </w:styles>

</xml_diff>